<commit_message>
Adicionando imagem e arrumando documentação
</commit_message>
<xml_diff>
--- a/Documentação do Software.docx
+++ b/Documentação do Software.docx
@@ -326,7 +326,6 @@
           <w:docPartUnique/>
         </w:docPartObj>
       </w:sdtPr>
-      <w:sdtEndPr/>
       <w:sdtContent>
         <w:p>
           <w:pPr>
@@ -1341,21 +1340,12 @@
         </w:numPr>
         <w:spacing w:after="160" w:line="278" w:lineRule="auto"/>
       </w:pPr>
-      <w:proofErr w:type="spellStart"/>
       <w:r>
         <w:rPr>
           <w:b/>
           <w:bCs/>
         </w:rPr>
-        <w:t>VSCode</w:t>
-      </w:r>
-      <w:proofErr w:type="spellEnd"/>
-      <w:r>
-        <w:rPr>
-          <w:b/>
-          <w:bCs/>
-        </w:rPr>
-        <w:t xml:space="preserve"> e NetBeans</w:t>
+        <w:t>VSCode e NetBeans</w:t>
       </w:r>
       <w:r>
         <w:t xml:space="preserve"> – Desenvolvimento e edição de código-fonte.</w:t>
@@ -1388,7 +1378,6 @@
         </w:numPr>
         <w:spacing w:after="160" w:line="278" w:lineRule="auto"/>
       </w:pPr>
-      <w:proofErr w:type="spellStart"/>
       <w:r>
         <w:rPr>
           <w:b/>
@@ -1396,7 +1385,6 @@
         </w:rPr>
         <w:t>Canva</w:t>
       </w:r>
-      <w:proofErr w:type="spellEnd"/>
       <w:r>
         <w:t xml:space="preserve"> – Criação de elementos gráficos e visuais.</w:t>
       </w:r>
@@ -2482,58 +2470,202 @@
       </w:r>
     </w:p>
     <w:p>
-      <w:r>
-        <w:t xml:space="preserve">CREATE DATABASE </w:t>
-      </w:r>
-      <w:proofErr w:type="spellStart"/>
-      <w:r>
-        <w:t>gerenciamento_academico</w:t>
-      </w:r>
-      <w:proofErr w:type="spellEnd"/>
-      <w:r>
-        <w:t>;</w:t>
+      <w:bookmarkStart w:id="6" w:name="_Toc200271707"/>
+      <w:r>
+        <w:t>CREATE DATABASE gerenciamento_academico;</w:t>
+      </w:r>
+    </w:p>
+    <w:p>
+      <w:r>
+        <w:t>USE gerenciamento_academico;</w:t>
       </w:r>
     </w:p>
     <w:p/>
     <w:p>
       <w:r>
-        <w:t xml:space="preserve">USE </w:t>
-      </w:r>
-      <w:proofErr w:type="spellStart"/>
-      <w:r>
-        <w:t>gerenciamento_academico</w:t>
-      </w:r>
-      <w:proofErr w:type="spellEnd"/>
-      <w:r>
-        <w:t>;</w:t>
+        <w:t>CREATE TABLE tb_usuario (</w:t>
+      </w:r>
+    </w:p>
+    <w:p>
+      <w:r>
+        <w:t xml:space="preserve">    codigoUsuario INT PRIMARY KEY AUTO_INCREMENT,</w:t>
+      </w:r>
+    </w:p>
+    <w:p>
+      <w:r>
+        <w:t xml:space="preserve">    nomeUsuario VARCHAR(200) NOT NULL,</w:t>
+      </w:r>
+    </w:p>
+    <w:p>
+      <w:pPr>
+        <w:rPr>
+          <w:lang w:val="en-US"/>
+        </w:rPr>
+      </w:pPr>
+      <w:r>
+        <w:t xml:space="preserve">    </w:t>
+      </w:r>
+      <w:r>
+        <w:rPr>
+          <w:lang w:val="en-US"/>
+        </w:rPr>
+        <w:t xml:space="preserve">cpfUsuario </w:t>
+      </w:r>
+      <w:r>
+        <w:rPr>
+          <w:lang w:val="en-US"/>
+        </w:rPr>
+        <w:t>varchar(14)</w:t>
+      </w:r>
+      <w:r>
+        <w:rPr>
+          <w:lang w:val="en-US"/>
+        </w:rPr>
+        <w:t xml:space="preserve"> NOT NULL UNIQUE,</w:t>
+      </w:r>
+    </w:p>
+    <w:p>
+      <w:pPr>
+        <w:rPr>
+          <w:lang w:val="en-US"/>
+        </w:rPr>
+      </w:pPr>
+      <w:r>
+        <w:rPr>
+          <w:lang w:val="en-US"/>
+        </w:rPr>
+        <w:t xml:space="preserve">    dataNascimentoUsuario DATE NOT NULL,</w:t>
+      </w:r>
+    </w:p>
+    <w:p>
+      <w:pPr>
+        <w:rPr>
+          <w:lang w:val="en-US"/>
+        </w:rPr>
+      </w:pPr>
+      <w:r>
+        <w:rPr>
+          <w:lang w:val="en-US"/>
+        </w:rPr>
+        <w:t xml:space="preserve">    emailUsuario VARCHAR(200) NOT NULL UNIQUE,</w:t>
+      </w:r>
+    </w:p>
+    <w:p>
+      <w:pPr>
+        <w:rPr>
+          <w:lang w:val="en-US"/>
+        </w:rPr>
+      </w:pPr>
+      <w:r>
+        <w:rPr>
+          <w:lang w:val="en-US"/>
+        </w:rPr>
+        <w:t xml:space="preserve">    senhaUsuario VARCHAR(255) NOT NULL</w:t>
+      </w:r>
+    </w:p>
+    <w:p>
+      <w:pPr>
+        <w:rPr>
+          <w:lang w:val="en-US"/>
+        </w:rPr>
+      </w:pPr>
+      <w:r>
+        <w:rPr>
+          <w:lang w:val="en-US"/>
+        </w:rPr>
+        <w:t>);</w:t>
+      </w:r>
+    </w:p>
+    <w:p>
+      <w:pPr>
+        <w:rPr>
+          <w:lang w:val="en-US"/>
+        </w:rPr>
+      </w:pPr>
+    </w:p>
+    <w:p>
+      <w:pPr>
+        <w:rPr>
+          <w:lang w:val="en-US"/>
+        </w:rPr>
+      </w:pPr>
+      <w:r>
+        <w:rPr>
+          <w:lang w:val="en-US"/>
+        </w:rPr>
+        <w:t>CREATE TABLE tb_cursos (</w:t>
+      </w:r>
+    </w:p>
+    <w:p>
+      <w:r>
+        <w:rPr>
+          <w:lang w:val="en-US"/>
+        </w:rPr>
+        <w:t xml:space="preserve">    </w:t>
+      </w:r>
+      <w:r>
+        <w:t>codigoCurso INT PRIMARY KEY AUTO_INCREMENT,</w:t>
+      </w:r>
+    </w:p>
+    <w:p>
+      <w:r>
+        <w:lastRenderedPageBreak/>
+        <w:t xml:space="preserve">    nomeCurso VARCHAR(200) NOT NULL,</w:t>
+      </w:r>
+    </w:p>
+    <w:p>
+      <w:r>
+        <w:t xml:space="preserve">    tipoCurso VARCHAR(200) NOT NULL,</w:t>
+      </w:r>
+    </w:p>
+    <w:p>
+      <w:r>
+        <w:t xml:space="preserve">    codigoUsuario INT NOT NULL,</w:t>
+      </w:r>
+    </w:p>
+    <w:p>
+      <w:r>
+        <w:t xml:space="preserve">    FOREIGN KEY (codigoUsuario) REFERENCES tb_usuario(codigoUsuario)</w:t>
+      </w:r>
+    </w:p>
+    <w:p>
+      <w:r>
+        <w:t>);</w:t>
       </w:r>
     </w:p>
     <w:p/>
     <w:p>
+      <w:r>
+        <w:t>CREATE TABLE tb_aluno (</w:t>
+      </w:r>
+    </w:p>
+    <w:p>
       <w:pPr>
         <w:rPr>
           <w:lang w:val="en-US"/>
         </w:rPr>
       </w:pPr>
       <w:r>
+        <w:t xml:space="preserve">    </w:t>
+      </w:r>
+      <w:r>
         <w:rPr>
           <w:lang w:val="en-US"/>
         </w:rPr>
-        <w:t xml:space="preserve">CREATE TABLE </w:t>
-      </w:r>
-      <w:proofErr w:type="spellStart"/>
-      <w:r>
+        <w:t>codigoAluno INT PRIMARY KEY AUTO_INCREMENT,</w:t>
+      </w:r>
+    </w:p>
+    <w:p>
+      <w:pPr>
         <w:rPr>
           <w:lang w:val="en-US"/>
         </w:rPr>
-        <w:t>tb_cursos</w:t>
-      </w:r>
-      <w:proofErr w:type="spellEnd"/>
+      </w:pPr>
       <w:r>
         <w:rPr>
           <w:lang w:val="en-US"/>
         </w:rPr>
-        <w:t xml:space="preserve"> (</w:t>
+        <w:t xml:space="preserve">    nomeAluno VARCHAR(200) NOT NULL,</w:t>
       </w:r>
     </w:p>
     <w:p>
@@ -2546,767 +2678,394 @@
         <w:rPr>
           <w:lang w:val="en-US"/>
         </w:rPr>
+        <w:t xml:space="preserve">    cursoAluno INT NOT NULL, </w:t>
+      </w:r>
+    </w:p>
+    <w:p>
+      <w:pPr>
+        <w:rPr>
+          <w:lang w:val="en-US"/>
+        </w:rPr>
+      </w:pPr>
+      <w:r>
+        <w:rPr>
+          <w:lang w:val="en-US"/>
+        </w:rPr>
+        <w:t xml:space="preserve">    inicioCursoAluno DATE NOT NULL,</w:t>
+      </w:r>
+    </w:p>
+    <w:p>
+      <w:pPr>
+        <w:rPr>
+          <w:lang w:val="en-US"/>
+        </w:rPr>
+      </w:pPr>
+      <w:r>
+        <w:rPr>
+          <w:lang w:val="en-US"/>
+        </w:rPr>
+        <w:t xml:space="preserve">    fimCursoAluno DATE NOT NULL,</w:t>
+      </w:r>
+    </w:p>
+    <w:p>
+      <w:pPr>
+        <w:rPr>
+          <w:lang w:val="en-US"/>
+        </w:rPr>
+      </w:pPr>
+      <w:r>
+        <w:rPr>
+          <w:lang w:val="en-US"/>
+        </w:rPr>
+        <w:t xml:space="preserve">    emailAluno VARCHAR(150) NOT NULL UNIQUE,</w:t>
+      </w:r>
+    </w:p>
+    <w:p>
+      <w:pPr>
+        <w:rPr>
+          <w:lang w:val="en-US"/>
+        </w:rPr>
+      </w:pPr>
+      <w:r>
+        <w:rPr>
+          <w:lang w:val="en-US"/>
+        </w:rPr>
+        <w:t xml:space="preserve">    cpfAluno CHAR(11) NOT NULL UNIQUE,</w:t>
+      </w:r>
+    </w:p>
+    <w:p>
+      <w:pPr>
+        <w:rPr>
+          <w:lang w:val="en-US"/>
+        </w:rPr>
+      </w:pPr>
+      <w:r>
+        <w:rPr>
+          <w:lang w:val="en-US"/>
+        </w:rPr>
+        <w:t xml:space="preserve">    salaAluno VARCHAR(50) NOT NULL,</w:t>
+      </w:r>
+    </w:p>
+    <w:p>
+      <w:pPr>
+        <w:rPr>
+          <w:lang w:val="en-US"/>
+        </w:rPr>
+      </w:pPr>
+      <w:r>
+        <w:rPr>
+          <w:lang w:val="en-US"/>
+        </w:rPr>
+        <w:t xml:space="preserve">    codigoUsuario INT NOT NULL,</w:t>
+      </w:r>
+    </w:p>
+    <w:p>
+      <w:pPr>
+        <w:rPr>
+          <w:lang w:val="en-US"/>
+        </w:rPr>
+      </w:pPr>
+      <w:r>
+        <w:rPr>
+          <w:lang w:val="en-US"/>
+        </w:rPr>
+        <w:t xml:space="preserve">    FOREIGN KEY (cursoAluno) REFERENCES tb_cursos(codigoCurso),</w:t>
+      </w:r>
+    </w:p>
+    <w:p>
+      <w:pPr>
+        <w:rPr>
+          <w:lang w:val="en-US"/>
+        </w:rPr>
+      </w:pPr>
+      <w:r>
+        <w:rPr>
+          <w:lang w:val="en-US"/>
+        </w:rPr>
+        <w:t xml:space="preserve">    FOREIGN KEY (codigoUsuario) REFERENCES tb_usuario(codigoUsuario)</w:t>
+      </w:r>
+    </w:p>
+    <w:p>
+      <w:pPr>
+        <w:rPr>
+          <w:lang w:val="en-US"/>
+        </w:rPr>
+      </w:pPr>
+      <w:r>
+        <w:rPr>
+          <w:lang w:val="en-US"/>
+        </w:rPr>
+        <w:t>);</w:t>
+      </w:r>
+    </w:p>
+    <w:p>
+      <w:pPr>
+        <w:rPr>
+          <w:lang w:val="en-US"/>
+        </w:rPr>
+      </w:pPr>
+    </w:p>
+    <w:p>
+      <w:pPr>
+        <w:rPr>
+          <w:lang w:val="en-US"/>
+        </w:rPr>
+      </w:pPr>
+      <w:r>
+        <w:rPr>
+          <w:lang w:val="en-US"/>
+        </w:rPr>
+        <w:t>CREATE TABLE tb_professor (</w:t>
+      </w:r>
+    </w:p>
+    <w:p>
+      <w:pPr>
+        <w:rPr>
+          <w:lang w:val="en-US"/>
+        </w:rPr>
+      </w:pPr>
+      <w:r>
+        <w:rPr>
+          <w:lang w:val="en-US"/>
+        </w:rPr>
+        <w:t xml:space="preserve">    codigoProfessor INT PRIMARY KEY AUTO_INCREMENT,</w:t>
+      </w:r>
+    </w:p>
+    <w:p>
+      <w:pPr>
+        <w:rPr>
+          <w:lang w:val="en-US"/>
+        </w:rPr>
+      </w:pPr>
+      <w:r>
+        <w:rPr>
+          <w:lang w:val="en-US"/>
+        </w:rPr>
+        <w:t xml:space="preserve">    nomeProfessor VARCHAR(200) NOT NULL,</w:t>
+      </w:r>
+    </w:p>
+    <w:p>
+      <w:pPr>
+        <w:rPr>
+          <w:lang w:val="en-US"/>
+        </w:rPr>
+      </w:pPr>
+      <w:r>
+        <w:rPr>
+          <w:lang w:val="en-US"/>
+        </w:rPr>
+        <w:t xml:space="preserve">    ensinaCursoProfessor INT NOT NULL, </w:t>
+      </w:r>
+    </w:p>
+    <w:p>
+      <w:pPr>
+        <w:rPr>
+          <w:lang w:val="en-US"/>
+        </w:rPr>
+      </w:pPr>
+      <w:r>
+        <w:rPr>
+          <w:lang w:val="en-US"/>
+        </w:rPr>
+        <w:t xml:space="preserve">    emailProfessor VARCHAR(200) NOT NULL UNIQUE,</w:t>
+      </w:r>
+    </w:p>
+    <w:p>
+      <w:pPr>
+        <w:rPr>
+          <w:lang w:val="en-US"/>
+        </w:rPr>
+      </w:pPr>
+      <w:r>
+        <w:rPr>
+          <w:lang w:val="en-US"/>
+        </w:rPr>
+        <w:t xml:space="preserve">    cpfProfessor CHAR(11) NOT NULL UNIQUE,</w:t>
+      </w:r>
+    </w:p>
+    <w:p>
+      <w:r>
+        <w:rPr>
+          <w:lang w:val="en-US"/>
+        </w:rPr>
         <w:t xml:space="preserve">    </w:t>
       </w:r>
-      <w:proofErr w:type="spellStart"/>
-      <w:r>
-        <w:rPr>
-          <w:lang w:val="en-US"/>
-        </w:rPr>
-        <w:t>codigoCurso</w:t>
-      </w:r>
-      <w:proofErr w:type="spellEnd"/>
-      <w:r>
-        <w:rPr>
-          <w:lang w:val="en-US"/>
-        </w:rPr>
-        <w:t xml:space="preserve"> INT PRIMARY KEY AUTO_INCREMENT,</w:t>
-      </w:r>
-    </w:p>
-    <w:p>
-      <w:pPr>
-        <w:rPr>
-          <w:lang w:val="en-US"/>
-        </w:rPr>
-      </w:pPr>
-      <w:r>
-        <w:rPr>
-          <w:lang w:val="en-US"/>
-        </w:rPr>
-        <w:t xml:space="preserve">    </w:t>
-      </w:r>
-      <w:proofErr w:type="spellStart"/>
-      <w:r>
-        <w:rPr>
-          <w:lang w:val="en-US"/>
-        </w:rPr>
-        <w:t>nomeCurso</w:t>
-      </w:r>
-      <w:proofErr w:type="spellEnd"/>
-      <w:r>
-        <w:rPr>
-          <w:lang w:val="en-US"/>
-        </w:rPr>
-        <w:t xml:space="preserve"> </w:t>
-      </w:r>
-      <w:proofErr w:type="gramStart"/>
-      <w:r>
-        <w:rPr>
-          <w:lang w:val="en-US"/>
-        </w:rPr>
-        <w:t>VARCHAR(</w:t>
-      </w:r>
-      <w:proofErr w:type="gramEnd"/>
-      <w:r>
-        <w:rPr>
-          <w:lang w:val="en-US"/>
-        </w:rPr>
-        <w:t>200) NOT NULL UNIQUE,</w:t>
-      </w:r>
-    </w:p>
-    <w:p>
-      <w:pPr>
-        <w:rPr>
-          <w:lang w:val="en-US"/>
-        </w:rPr>
-      </w:pPr>
-      <w:r>
-        <w:rPr>
-          <w:lang w:val="en-US"/>
-        </w:rPr>
-        <w:t xml:space="preserve">    </w:t>
-      </w:r>
-      <w:proofErr w:type="spellStart"/>
-      <w:r>
-        <w:rPr>
-          <w:lang w:val="en-US"/>
-        </w:rPr>
-        <w:t>tipoCurso</w:t>
-      </w:r>
-      <w:proofErr w:type="spellEnd"/>
-      <w:r>
-        <w:rPr>
-          <w:lang w:val="en-US"/>
-        </w:rPr>
-        <w:t xml:space="preserve"> </w:t>
-      </w:r>
-      <w:proofErr w:type="gramStart"/>
-      <w:r>
-        <w:rPr>
-          <w:lang w:val="en-US"/>
-        </w:rPr>
-        <w:t>VARCHAR(</w:t>
-      </w:r>
-      <w:proofErr w:type="gramEnd"/>
-      <w:r>
-        <w:rPr>
-          <w:lang w:val="en-US"/>
-        </w:rPr>
-        <w:t>200) NOT NULL</w:t>
-      </w:r>
-    </w:p>
-    <w:p>
-      <w:pPr>
-        <w:rPr>
-          <w:lang w:val="en-US"/>
-        </w:rPr>
-      </w:pPr>
-      <w:r>
-        <w:rPr>
-          <w:lang w:val="en-US"/>
-        </w:rPr>
+      <w:r>
+        <w:t>codigoUsuario INT NOT NULL,</w:t>
+      </w:r>
+    </w:p>
+    <w:p>
+      <w:r>
+        <w:t xml:space="preserve">    FOREIGN KEY (ensinaCursoProfessor) REFERENCES tb_cursos(codigoCurso),</w:t>
+      </w:r>
+    </w:p>
+    <w:p>
+      <w:r>
+        <w:t xml:space="preserve">    FOREIGN KEY (codigoUsuario) REFERENCES tb_usuario(codigoUsuario)</w:t>
+      </w:r>
+    </w:p>
+    <w:p>
+      <w:r>
         <w:t>);</w:t>
       </w:r>
     </w:p>
     <w:p>
       <w:pPr>
         <w:rPr>
-          <w:lang w:val="en-US"/>
-        </w:rPr>
-      </w:pPr>
-    </w:p>
-    <w:p>
-      <w:pPr>
-        <w:rPr>
-          <w:lang w:val="en-US"/>
-        </w:rPr>
-      </w:pPr>
-      <w:r>
-        <w:rPr>
-          <w:lang w:val="en-US"/>
-        </w:rPr>
-        <w:t xml:space="preserve">CREATE TABLE </w:t>
-      </w:r>
-      <w:proofErr w:type="spellStart"/>
-      <w:r>
-        <w:rPr>
-          <w:lang w:val="en-US"/>
-        </w:rPr>
-        <w:t>tb_aluno</w:t>
-      </w:r>
-      <w:proofErr w:type="spellEnd"/>
-      <w:r>
-        <w:rPr>
-          <w:lang w:val="en-US"/>
-        </w:rPr>
-        <w:t xml:space="preserve"> (</w:t>
-      </w:r>
-    </w:p>
-    <w:p>
-      <w:pPr>
-        <w:rPr>
-          <w:lang w:val="en-US"/>
-        </w:rPr>
-      </w:pPr>
-      <w:r>
-        <w:rPr>
-          <w:lang w:val="en-US"/>
-        </w:rPr>
-        <w:t xml:space="preserve">    </w:t>
-      </w:r>
-      <w:proofErr w:type="spellStart"/>
-      <w:r>
-        <w:rPr>
-          <w:lang w:val="en-US"/>
-        </w:rPr>
-        <w:t>codigoAluno</w:t>
-      </w:r>
-      <w:proofErr w:type="spellEnd"/>
-      <w:r>
-        <w:rPr>
-          <w:lang w:val="en-US"/>
-        </w:rPr>
-        <w:t xml:space="preserve"> INT PRIMARY KEY AUTO_INCREMENT,</w:t>
-      </w:r>
-    </w:p>
-    <w:p>
-      <w:pPr>
-        <w:rPr>
-          <w:lang w:val="en-US"/>
-        </w:rPr>
-      </w:pPr>
-      <w:r>
-        <w:rPr>
-          <w:lang w:val="en-US"/>
-        </w:rPr>
-        <w:t xml:space="preserve">    </w:t>
-      </w:r>
-      <w:proofErr w:type="spellStart"/>
-      <w:r>
-        <w:rPr>
-          <w:lang w:val="en-US"/>
-        </w:rPr>
-        <w:t>nomeAluno</w:t>
-      </w:r>
-      <w:proofErr w:type="spellEnd"/>
-      <w:r>
-        <w:rPr>
-          <w:lang w:val="en-US"/>
-        </w:rPr>
-        <w:t xml:space="preserve"> </w:t>
-      </w:r>
-      <w:proofErr w:type="gramStart"/>
-      <w:r>
-        <w:rPr>
-          <w:lang w:val="en-US"/>
-        </w:rPr>
-        <w:t>VARCHAR(</w:t>
-      </w:r>
-      <w:proofErr w:type="gramEnd"/>
-      <w:r>
-        <w:rPr>
-          <w:lang w:val="en-US"/>
-        </w:rPr>
-        <w:t>200) NOT NULL,</w:t>
-      </w:r>
-    </w:p>
-    <w:p>
-      <w:pPr>
-        <w:rPr>
-          <w:lang w:val="en-US"/>
-        </w:rPr>
-      </w:pPr>
-      <w:r>
-        <w:rPr>
-          <w:lang w:val="en-US"/>
-        </w:rPr>
-        <w:t xml:space="preserve">    </w:t>
-      </w:r>
-      <w:proofErr w:type="spellStart"/>
-      <w:r>
-        <w:rPr>
-          <w:lang w:val="en-US"/>
-        </w:rPr>
-        <w:t>cursoAluno</w:t>
-      </w:r>
-      <w:proofErr w:type="spellEnd"/>
-      <w:r>
-        <w:rPr>
-          <w:lang w:val="en-US"/>
-        </w:rPr>
-        <w:t xml:space="preserve"> INT NOT NULL, </w:t>
-      </w:r>
-    </w:p>
-    <w:p>
-      <w:pPr>
-        <w:rPr>
-          <w:lang w:val="en-US"/>
-        </w:rPr>
-      </w:pPr>
-      <w:r>
-        <w:rPr>
-          <w:lang w:val="en-US"/>
-        </w:rPr>
-        <w:lastRenderedPageBreak/>
-        <w:t xml:space="preserve">    </w:t>
-      </w:r>
-      <w:proofErr w:type="spellStart"/>
-      <w:r>
-        <w:rPr>
-          <w:lang w:val="en-US"/>
-        </w:rPr>
-        <w:t>inicioCursoAluno</w:t>
-      </w:r>
-      <w:proofErr w:type="spellEnd"/>
-      <w:r>
-        <w:rPr>
-          <w:lang w:val="en-US"/>
-        </w:rPr>
-        <w:t xml:space="preserve"> DATE NOT NULL,</w:t>
-      </w:r>
-    </w:p>
-    <w:p>
-      <w:pPr>
-        <w:rPr>
-          <w:lang w:val="en-US"/>
-        </w:rPr>
-      </w:pPr>
-      <w:r>
-        <w:rPr>
-          <w:lang w:val="en-US"/>
-        </w:rPr>
-        <w:t xml:space="preserve">    </w:t>
-      </w:r>
-      <w:proofErr w:type="spellStart"/>
-      <w:r>
-        <w:rPr>
-          <w:lang w:val="en-US"/>
-        </w:rPr>
-        <w:t>fimCursoAluno</w:t>
-      </w:r>
-      <w:proofErr w:type="spellEnd"/>
-      <w:r>
-        <w:rPr>
-          <w:lang w:val="en-US"/>
-        </w:rPr>
-        <w:t xml:space="preserve"> DATE NOT NULL,</w:t>
-      </w:r>
-    </w:p>
-    <w:p>
-      <w:pPr>
-        <w:rPr>
-          <w:lang w:val="en-US"/>
-        </w:rPr>
-      </w:pPr>
-      <w:r>
-        <w:rPr>
-          <w:lang w:val="en-US"/>
-        </w:rPr>
-        <w:t xml:space="preserve">    </w:t>
-      </w:r>
-      <w:proofErr w:type="spellStart"/>
-      <w:r>
-        <w:rPr>
-          <w:lang w:val="en-US"/>
-        </w:rPr>
-        <w:t>emailAluno</w:t>
-      </w:r>
-      <w:proofErr w:type="spellEnd"/>
-      <w:r>
-        <w:rPr>
-          <w:lang w:val="en-US"/>
-        </w:rPr>
-        <w:t xml:space="preserve"> </w:t>
-      </w:r>
-      <w:proofErr w:type="gramStart"/>
-      <w:r>
-        <w:rPr>
-          <w:lang w:val="en-US"/>
-        </w:rPr>
-        <w:t>VARCHAR(</w:t>
-      </w:r>
-      <w:proofErr w:type="gramEnd"/>
-      <w:r>
-        <w:rPr>
-          <w:lang w:val="en-US"/>
-        </w:rPr>
-        <w:t>150) NOT NULL UNIQUE,</w:t>
-      </w:r>
-    </w:p>
-    <w:p>
-      <w:pPr>
-        <w:rPr>
-          <w:lang w:val="en-US"/>
-        </w:rPr>
-      </w:pPr>
-      <w:r>
-        <w:rPr>
-          <w:lang w:val="en-US"/>
-        </w:rPr>
-        <w:t xml:space="preserve">    </w:t>
-      </w:r>
-      <w:proofErr w:type="spellStart"/>
-      <w:r>
-        <w:rPr>
-          <w:lang w:val="en-US"/>
-        </w:rPr>
-        <w:t>cpfAluno</w:t>
-      </w:r>
-      <w:proofErr w:type="spellEnd"/>
-      <w:r>
-        <w:rPr>
-          <w:lang w:val="en-US"/>
-        </w:rPr>
-        <w:t xml:space="preserve"> </w:t>
-      </w:r>
-      <w:proofErr w:type="gramStart"/>
-      <w:r>
-        <w:rPr>
-          <w:lang w:val="en-US"/>
-        </w:rPr>
-        <w:t>CHAR(</w:t>
-      </w:r>
-      <w:proofErr w:type="gramEnd"/>
-      <w:r>
-        <w:rPr>
-          <w:lang w:val="en-US"/>
-        </w:rPr>
-        <w:t>11) NOT NULL UNIQUE,</w:t>
-      </w:r>
-    </w:p>
-    <w:p>
-      <w:pPr>
-        <w:rPr>
-          <w:lang w:val="en-US"/>
-        </w:rPr>
-      </w:pPr>
-      <w:r>
-        <w:rPr>
-          <w:lang w:val="en-US"/>
-        </w:rPr>
-        <w:t xml:space="preserve">    </w:t>
-      </w:r>
-      <w:proofErr w:type="spellStart"/>
-      <w:r>
-        <w:rPr>
-          <w:lang w:val="en-US"/>
-        </w:rPr>
-        <w:t>salaAluno</w:t>
-      </w:r>
-      <w:proofErr w:type="spellEnd"/>
-      <w:r>
-        <w:rPr>
-          <w:lang w:val="en-US"/>
-        </w:rPr>
-        <w:t xml:space="preserve"> </w:t>
-      </w:r>
-      <w:proofErr w:type="gramStart"/>
-      <w:r>
-        <w:rPr>
-          <w:lang w:val="en-US"/>
-        </w:rPr>
-        <w:t>VARCHAR(</w:t>
-      </w:r>
-      <w:proofErr w:type="gramEnd"/>
-      <w:r>
-        <w:rPr>
-          <w:lang w:val="en-US"/>
-        </w:rPr>
-        <w:t>50) NOT NULL,</w:t>
-      </w:r>
-    </w:p>
-    <w:p>
-      <w:pPr>
-        <w:rPr>
-          <w:lang w:val="en-US"/>
-        </w:rPr>
-      </w:pPr>
-      <w:r>
-        <w:rPr>
-          <w:lang w:val="en-US"/>
-        </w:rPr>
-        <w:t xml:space="preserve">    FOREIGN KEY (</w:t>
-      </w:r>
-      <w:proofErr w:type="spellStart"/>
-      <w:r>
-        <w:rPr>
-          <w:lang w:val="en-US"/>
-        </w:rPr>
-        <w:t>cursoAluno</w:t>
-      </w:r>
-      <w:proofErr w:type="spellEnd"/>
-      <w:r>
-        <w:rPr>
-          <w:lang w:val="en-US"/>
-        </w:rPr>
-        <w:t xml:space="preserve">) REFERENCES </w:t>
-      </w:r>
-      <w:proofErr w:type="spellStart"/>
-      <w:r>
-        <w:rPr>
-          <w:lang w:val="en-US"/>
-        </w:rPr>
-        <w:t>tb_cursos</w:t>
-      </w:r>
-      <w:proofErr w:type="spellEnd"/>
-      <w:r>
-        <w:rPr>
-          <w:lang w:val="en-US"/>
-        </w:rPr>
-        <w:t>(</w:t>
-      </w:r>
-      <w:proofErr w:type="spellStart"/>
-      <w:r>
-        <w:rPr>
-          <w:lang w:val="en-US"/>
-        </w:rPr>
-        <w:t>codigoCurso</w:t>
-      </w:r>
-      <w:proofErr w:type="spellEnd"/>
-      <w:r>
-        <w:rPr>
-          <w:lang w:val="en-US"/>
-        </w:rPr>
-        <w:t>)</w:t>
-      </w:r>
-    </w:p>
-    <w:p>
-      <w:pPr>
-        <w:rPr>
-          <w:lang w:val="en-US"/>
-        </w:rPr>
-      </w:pPr>
-      <w:r>
-        <w:rPr>
-          <w:lang w:val="en-US"/>
-        </w:rPr>
-        <w:t>);</w:t>
-      </w:r>
-    </w:p>
-    <w:p>
-      <w:pPr>
-        <w:rPr>
-          <w:lang w:val="en-US"/>
-        </w:rPr>
-      </w:pPr>
-    </w:p>
-    <w:p>
-      <w:pPr>
-        <w:rPr>
-          <w:lang w:val="en-US"/>
-        </w:rPr>
-      </w:pPr>
-      <w:r>
-        <w:rPr>
-          <w:lang w:val="en-US"/>
-        </w:rPr>
-        <w:t xml:space="preserve">CREATE TABLE </w:t>
-      </w:r>
-      <w:proofErr w:type="spellStart"/>
-      <w:r>
-        <w:rPr>
-          <w:lang w:val="en-US"/>
-        </w:rPr>
-        <w:t>tb_professor</w:t>
-      </w:r>
-      <w:proofErr w:type="spellEnd"/>
-      <w:r>
-        <w:rPr>
-          <w:lang w:val="en-US"/>
-        </w:rPr>
-        <w:t xml:space="preserve"> (</w:t>
-      </w:r>
-    </w:p>
-    <w:p>
-      <w:pPr>
-        <w:rPr>
-          <w:lang w:val="en-US"/>
-        </w:rPr>
-      </w:pPr>
-      <w:r>
-        <w:rPr>
-          <w:lang w:val="en-US"/>
-        </w:rPr>
-        <w:t xml:space="preserve">    </w:t>
-      </w:r>
-      <w:proofErr w:type="spellStart"/>
-      <w:r>
-        <w:rPr>
-          <w:lang w:val="en-US"/>
-        </w:rPr>
-        <w:t>codigoProfessor</w:t>
-      </w:r>
-      <w:proofErr w:type="spellEnd"/>
-      <w:r>
-        <w:rPr>
-          <w:lang w:val="en-US"/>
-        </w:rPr>
-        <w:t xml:space="preserve"> INT PRIMARY KEY AUTO_INCREMENT,</w:t>
-      </w:r>
-    </w:p>
-    <w:p>
-      <w:pPr>
-        <w:rPr>
-          <w:lang w:val="en-US"/>
-        </w:rPr>
-      </w:pPr>
-      <w:r>
-        <w:rPr>
-          <w:lang w:val="en-US"/>
-        </w:rPr>
-        <w:t xml:space="preserve">    </w:t>
-      </w:r>
-      <w:proofErr w:type="spellStart"/>
-      <w:r>
-        <w:rPr>
-          <w:lang w:val="en-US"/>
-        </w:rPr>
-        <w:t>nomeProfessor</w:t>
-      </w:r>
-      <w:proofErr w:type="spellEnd"/>
-      <w:r>
-        <w:rPr>
-          <w:lang w:val="en-US"/>
-        </w:rPr>
-        <w:t xml:space="preserve"> </w:t>
-      </w:r>
-      <w:proofErr w:type="gramStart"/>
-      <w:r>
-        <w:rPr>
-          <w:lang w:val="en-US"/>
-        </w:rPr>
-        <w:t>VARCHAR(</w:t>
-      </w:r>
-      <w:proofErr w:type="gramEnd"/>
-      <w:r>
-        <w:rPr>
-          <w:lang w:val="en-US"/>
-        </w:rPr>
-        <w:t>200) NOT NULL,</w:t>
-      </w:r>
-    </w:p>
-    <w:p>
-      <w:pPr>
-        <w:rPr>
-          <w:lang w:val="en-US"/>
-        </w:rPr>
-      </w:pPr>
-      <w:r>
-        <w:rPr>
-          <w:lang w:val="en-US"/>
-        </w:rPr>
-        <w:t xml:space="preserve">    </w:t>
-      </w:r>
-      <w:proofErr w:type="spellStart"/>
-      <w:r>
-        <w:rPr>
-          <w:lang w:val="en-US"/>
-        </w:rPr>
-        <w:t>ensinaCursoProfessor</w:t>
-      </w:r>
-      <w:proofErr w:type="spellEnd"/>
-      <w:r>
-        <w:rPr>
-          <w:lang w:val="en-US"/>
-        </w:rPr>
-        <w:t xml:space="preserve"> INT NOT NULL, </w:t>
-      </w:r>
-    </w:p>
-    <w:p>
-      <w:pPr>
-        <w:rPr>
-          <w:lang w:val="en-US"/>
-        </w:rPr>
-      </w:pPr>
-      <w:r>
-        <w:rPr>
-          <w:lang w:val="en-US"/>
-        </w:rPr>
-        <w:t xml:space="preserve">    </w:t>
-      </w:r>
-      <w:proofErr w:type="spellStart"/>
-      <w:r>
-        <w:rPr>
-          <w:lang w:val="en-US"/>
-        </w:rPr>
-        <w:t>emailProfessor</w:t>
-      </w:r>
-      <w:proofErr w:type="spellEnd"/>
-      <w:r>
-        <w:rPr>
-          <w:lang w:val="en-US"/>
-        </w:rPr>
-        <w:t xml:space="preserve"> </w:t>
-      </w:r>
-      <w:proofErr w:type="gramStart"/>
-      <w:r>
-        <w:rPr>
-          <w:lang w:val="en-US"/>
-        </w:rPr>
-        <w:t>VARCHAR(</w:t>
-      </w:r>
-      <w:proofErr w:type="gramEnd"/>
-      <w:r>
-        <w:rPr>
-          <w:lang w:val="en-US"/>
-        </w:rPr>
-        <w:t>200) NOT NULL UNIQUE,</w:t>
-      </w:r>
-    </w:p>
-    <w:p>
-      <w:pPr>
-        <w:rPr>
-          <w:lang w:val="en-US"/>
-        </w:rPr>
-      </w:pPr>
-      <w:r>
-        <w:rPr>
-          <w:lang w:val="en-US"/>
-        </w:rPr>
-        <w:t xml:space="preserve">    </w:t>
-      </w:r>
-      <w:proofErr w:type="spellStart"/>
-      <w:r>
-        <w:rPr>
-          <w:lang w:val="en-US"/>
-        </w:rPr>
-        <w:t>cpfProfessor</w:t>
-      </w:r>
-      <w:proofErr w:type="spellEnd"/>
-      <w:r>
-        <w:rPr>
-          <w:lang w:val="en-US"/>
-        </w:rPr>
-        <w:t xml:space="preserve"> </w:t>
-      </w:r>
-      <w:proofErr w:type="gramStart"/>
-      <w:r>
-        <w:rPr>
-          <w:lang w:val="en-US"/>
-        </w:rPr>
-        <w:t>CHAR(</w:t>
-      </w:r>
-      <w:proofErr w:type="gramEnd"/>
-      <w:r>
-        <w:rPr>
-          <w:lang w:val="en-US"/>
-        </w:rPr>
-        <w:t>11) NOT NULL UNIQUE,</w:t>
-      </w:r>
-    </w:p>
-    <w:p>
-      <w:r>
-        <w:rPr>
-          <w:lang w:val="en-US"/>
-        </w:rPr>
-        <w:t xml:space="preserve">    </w:t>
-      </w:r>
-      <w:r>
-        <w:t>FOREIGN KEY (</w:t>
-      </w:r>
-      <w:proofErr w:type="spellStart"/>
-      <w:r>
-        <w:t>ensinaCursoProfessor</w:t>
-      </w:r>
-      <w:proofErr w:type="spellEnd"/>
-      <w:r>
-        <w:t xml:space="preserve">) REFERENCES </w:t>
-      </w:r>
-      <w:proofErr w:type="spellStart"/>
-      <w:r>
-        <w:t>tb_cursos</w:t>
-      </w:r>
-      <w:proofErr w:type="spellEnd"/>
-      <w:r>
-        <w:t>(</w:t>
-      </w:r>
-      <w:proofErr w:type="spellStart"/>
-      <w:r>
-        <w:t>codigoCurso</w:t>
-      </w:r>
-      <w:proofErr w:type="spellEnd"/>
-      <w:r>
-        <w:t>)</w:t>
-      </w:r>
-    </w:p>
-    <w:p>
-      <w:r>
-        <w:t>);</w:t>
-      </w:r>
-    </w:p>
-    <w:p>
-      <w:pPr>
-        <w:rPr>
-          <w:b/>
-          <w:bCs/>
-          <w:sz w:val="32"/>
-          <w:szCs w:val="32"/>
-        </w:rPr>
-      </w:pPr>
-    </w:p>
-    <w:p>
-      <w:pPr>
-        <w:pStyle w:val="Ttulo2"/>
-        <w:rPr>
           <w:color w:val="000000" w:themeColor="text1"/>
         </w:rPr>
       </w:pPr>
-      <w:bookmarkStart w:id="6" w:name="_Toc200271707"/>
-      <w:r>
+    </w:p>
+    <w:p>
+      <w:pPr>
         <w:rPr>
           <w:color w:val="000000" w:themeColor="text1"/>
         </w:rPr>
-        <w:lastRenderedPageBreak/>
+      </w:pPr>
+    </w:p>
+    <w:p>
+      <w:pPr>
+        <w:rPr>
+          <w:color w:val="000000" w:themeColor="text1"/>
+        </w:rPr>
+      </w:pPr>
+    </w:p>
+    <w:p>
+      <w:pPr>
+        <w:rPr>
+          <w:color w:val="000000" w:themeColor="text1"/>
+        </w:rPr>
+      </w:pPr>
+    </w:p>
+    <w:p>
+      <w:pPr>
+        <w:rPr>
+          <w:color w:val="000000" w:themeColor="text1"/>
+        </w:rPr>
+      </w:pPr>
+    </w:p>
+    <w:p>
+      <w:pPr>
+        <w:rPr>
+          <w:color w:val="000000" w:themeColor="text1"/>
+        </w:rPr>
+      </w:pPr>
+    </w:p>
+    <w:p>
+      <w:pPr>
+        <w:rPr>
+          <w:color w:val="000000" w:themeColor="text1"/>
+        </w:rPr>
+      </w:pPr>
+    </w:p>
+    <w:p>
+      <w:pPr>
+        <w:rPr>
+          <w:color w:val="000000" w:themeColor="text1"/>
+        </w:rPr>
+      </w:pPr>
+    </w:p>
+    <w:p>
+      <w:pPr>
+        <w:rPr>
+          <w:color w:val="000000" w:themeColor="text1"/>
+        </w:rPr>
+      </w:pPr>
+    </w:p>
+    <w:p>
+      <w:pPr>
+        <w:rPr>
+          <w:color w:val="000000" w:themeColor="text1"/>
+        </w:rPr>
+      </w:pPr>
+    </w:p>
+    <w:p>
+      <w:pPr>
+        <w:rPr>
+          <w:color w:val="000000" w:themeColor="text1"/>
+        </w:rPr>
+      </w:pPr>
+    </w:p>
+    <w:p>
+      <w:pPr>
+        <w:rPr>
+          <w:color w:val="000000" w:themeColor="text1"/>
+        </w:rPr>
+      </w:pPr>
+    </w:p>
+    <w:p>
+      <w:pPr>
+        <w:rPr>
+          <w:color w:val="000000" w:themeColor="text1"/>
+        </w:rPr>
+      </w:pPr>
+    </w:p>
+    <w:p>
+      <w:pPr>
+        <w:rPr>
+          <w:color w:val="000000" w:themeColor="text1"/>
+        </w:rPr>
+      </w:pPr>
+    </w:p>
+    <w:p>
+      <w:pPr>
+        <w:rPr>
+          <w:color w:val="000000" w:themeColor="text1"/>
+        </w:rPr>
+      </w:pPr>
+    </w:p>
+    <w:p>
+      <w:pPr>
+        <w:rPr>
+          <w:color w:val="000000" w:themeColor="text1"/>
+        </w:rPr>
+      </w:pPr>
+    </w:p>
+    <w:p>
+      <w:pPr>
+        <w:rPr>
+          <w:color w:val="000000" w:themeColor="text1"/>
+        </w:rPr>
+      </w:pPr>
+    </w:p>
+    <w:p>
+      <w:pPr>
+        <w:rPr>
+          <w:color w:val="000000" w:themeColor="text1"/>
+        </w:rPr>
+      </w:pPr>
+    </w:p>
+    <w:p>
+      <w:pPr>
+        <w:rPr>
+          <w:color w:val="000000" w:themeColor="text1"/>
+        </w:rPr>
+      </w:pPr>
+    </w:p>
+    <w:p>
+      <w:pPr>
+        <w:rPr>
+          <w:color w:val="000000" w:themeColor="text1"/>
+        </w:rPr>
+      </w:pPr>
+    </w:p>
+    <w:p>
+      <w:pPr>
+        <w:rPr>
+          <w:color w:val="000000" w:themeColor="text1"/>
+        </w:rPr>
+      </w:pPr>
+    </w:p>
+    <w:p>
+      <w:pPr>
+        <w:rPr>
+          <w:color w:val="000000" w:themeColor="text1"/>
+        </w:rPr>
+      </w:pPr>
+      <w:r>
+        <w:rPr>
+          <w:color w:val="000000" w:themeColor="text1"/>
+        </w:rPr>
         <w:t>4.</w:t>
       </w:r>
       <w:r>
@@ -3482,6 +3241,7 @@
         <w:rPr>
           <w:color w:val="000000" w:themeColor="text1"/>
         </w:rPr>
+        <w:lastRenderedPageBreak/>
         <w:t>7</w:t>
       </w:r>
       <w:r>
@@ -3509,7 +3269,6 @@
         <w:rPr>
           <w:color w:val="000000" w:themeColor="text1"/>
         </w:rPr>
-        <w:lastRenderedPageBreak/>
         <w:t>8</w:t>
       </w:r>
       <w:r>
@@ -3578,11 +3337,6 @@
         <w:docPartUnique/>
       </w:docPartObj>
     </w:sdtPr>
-    <w:sdtEndPr>
-      <w:rPr>
-        <w:rStyle w:val="Nmerodepgina"/>
-      </w:rPr>
-    </w:sdtEndPr>
     <w:sdtContent>
       <w:p>
         <w:pPr>
@@ -3635,11 +3389,6 @@
         <w:docPartUnique/>
       </w:docPartObj>
     </w:sdtPr>
-    <w:sdtEndPr>
-      <w:rPr>
-        <w:rStyle w:val="Nmerodepgina"/>
-      </w:rPr>
-    </w:sdtEndPr>
     <w:sdtContent>
       <w:p>
         <w:pPr>

</xml_diff>

<commit_message>
Arrumando documentação e adicionando imagens
</commit_message>
<xml_diff>
--- a/Documentação do Software.docx
+++ b/Documentação do Software.docx
@@ -2384,7 +2384,6 @@
         <w:rPr>
           <w:color w:val="000000" w:themeColor="text1"/>
         </w:rPr>
-        <w:lastRenderedPageBreak/>
         <w:t>4.</w:t>
       </w:r>
       <w:r>
@@ -2401,54 +2400,7 @@
       </w:r>
       <w:bookmarkEnd w:id="5"/>
     </w:p>
-    <w:p>
-      <w:r>
-        <w:rPr>
-          <w:noProof/>
-        </w:rPr>
-        <w:drawing>
-          <wp:inline distT="0" distB="0" distL="0" distR="0" wp14:anchorId="1199ACC0" wp14:editId="3D0D5FF0">
-            <wp:extent cx="3838575" cy="5391150"/>
-            <wp:effectExtent l="0" t="0" r="9525" b="0"/>
-            <wp:docPr id="1289642155" name="Imagem 3" descr="Interface gráfica do usuário, Diagrama&#10;&#10;O conteúdo gerado por IA pode estar incorreto."/>
-            <wp:cNvGraphicFramePr>
-              <a:graphicFrameLocks xmlns:a="http://schemas.openxmlformats.org/drawingml/2006/main" noChangeAspect="1"/>
-            </wp:cNvGraphicFramePr>
-            <a:graphic xmlns:a="http://schemas.openxmlformats.org/drawingml/2006/main">
-              <a:graphicData uri="http://schemas.openxmlformats.org/drawingml/2006/picture">
-                <pic:pic xmlns:pic="http://schemas.openxmlformats.org/drawingml/2006/picture">
-                  <pic:nvPicPr>
-                    <pic:cNvPr id="1289642155" name="Imagem 3" descr="Interface gráfica do usuário, Diagrama&#10;&#10;O conteúdo gerado por IA pode estar incorreto."/>
-                    <pic:cNvPicPr/>
-                  </pic:nvPicPr>
-                  <pic:blipFill>
-                    <a:blip r:embed="rId10">
-                      <a:extLst>
-                        <a:ext uri="{28A0092B-C50C-407E-A947-70E740481C1C}">
-                          <a14:useLocalDpi xmlns:a14="http://schemas.microsoft.com/office/drawing/2010/main" val="0"/>
-                        </a:ext>
-                      </a:extLst>
-                    </a:blip>
-                    <a:stretch>
-                      <a:fillRect/>
-                    </a:stretch>
-                  </pic:blipFill>
-                  <pic:spPr>
-                    <a:xfrm>
-                      <a:off x="0" y="0"/>
-                      <a:ext cx="3838575" cy="5391150"/>
-                    </a:xfrm>
-                    <a:prstGeom prst="rect">
-                      <a:avLst/>
-                    </a:prstGeom>
-                  </pic:spPr>
-                </pic:pic>
-              </a:graphicData>
-            </a:graphic>
-          </wp:inline>
-        </w:drawing>
-      </w:r>
-    </w:p>
+    <w:p/>
     <w:p/>
     <w:p>
       <w:pPr>
@@ -2470,6 +2422,45 @@
       </w:r>
     </w:p>
     <w:p>
+      <w:pPr>
+        <w:rPr>
+          <w:b/>
+          <w:bCs/>
+          <w:sz w:val="32"/>
+          <w:szCs w:val="32"/>
+        </w:rPr>
+      </w:pPr>
+    </w:p>
+    <w:p>
+      <w:pPr>
+        <w:rPr>
+          <w:b/>
+          <w:bCs/>
+          <w:sz w:val="32"/>
+          <w:szCs w:val="32"/>
+        </w:rPr>
+      </w:pPr>
+      <w:r>
+        <w:rPr>
+          <w:b/>
+          <w:bCs/>
+          <w:sz w:val="32"/>
+          <w:szCs w:val="32"/>
+        </w:rPr>
+        <w:t>REVERSE ENGINNER NO BANCO DE DADOS</w:t>
+      </w:r>
+    </w:p>
+    <w:p>
+      <w:pPr>
+        <w:rPr>
+          <w:b/>
+          <w:bCs/>
+          <w:sz w:val="32"/>
+          <w:szCs w:val="32"/>
+        </w:rPr>
+      </w:pPr>
+    </w:p>
+    <w:p>
       <w:bookmarkStart w:id="6" w:name="_Toc200271707"/>
       <w:r>
         <w:t>CREATE DATABASE gerenciamento_academico;</w:t>
@@ -2503,6 +2494,9 @@
         </w:rPr>
       </w:pPr>
       <w:r>
+        <w:rPr>
+          <w:lang w:val="en-US"/>
+        </w:rPr>
         <w:t xml:space="preserve">    </w:t>
       </w:r>
       <w:r>
@@ -2609,7 +2603,6 @@
     </w:p>
     <w:p>
       <w:r>
-        <w:lastRenderedPageBreak/>
         <w:t xml:space="preserve">    nomeCurso VARCHAR(200) NOT NULL,</w:t>
       </w:r>
     </w:p>
@@ -3117,7 +3110,7 @@
                     <pic:cNvPicPr/>
                   </pic:nvPicPr>
                   <pic:blipFill>
-                    <a:blip r:embed="rId11">
+                    <a:blip r:embed="rId10">
                       <a:extLst>
                         <a:ext uri="{28A0092B-C50C-407E-A947-70E740481C1C}">
                           <a14:useLocalDpi xmlns:a14="http://schemas.microsoft.com/office/drawing/2010/main" val="0"/>
@@ -3226,6 +3219,7 @@
         </w:numPr>
       </w:pPr>
       <w:r>
+        <w:lastRenderedPageBreak/>
         <w:t>Evidências como prints ou links para os testes.</w:t>
       </w:r>
     </w:p>
@@ -3241,7 +3235,6 @@
         <w:rPr>
           <w:color w:val="000000" w:themeColor="text1"/>
         </w:rPr>
-        <w:lastRenderedPageBreak/>
         <w:t>7</w:t>
       </w:r>
       <w:r>
@@ -3294,8 +3287,8 @@
       </w:pPr>
     </w:p>
     <w:sectPr>
-      <w:footerReference w:type="even" r:id="rId12"/>
-      <w:footerReference w:type="default" r:id="rId13"/>
+      <w:footerReference w:type="even" r:id="rId11"/>
+      <w:footerReference w:type="default" r:id="rId12"/>
       <w:pgSz w:w="11900" w:h="16840"/>
       <w:pgMar w:top="1418" w:right="1701" w:bottom="1418" w:left="1701" w:header="709" w:footer="709" w:gutter="0"/>
       <w:cols w:space="708"/>

</xml_diff>

<commit_message>
Conexão com o banco de dados está pronta
</commit_message>
<xml_diff>
--- a/Documentação do Software.docx
+++ b/Documentação do Software.docx
@@ -326,6 +326,7 @@
           <w:docPartUnique/>
         </w:docPartObj>
       </w:sdtPr>
+      <w:sdtEndPr/>
       <w:sdtContent>
         <w:p>
           <w:pPr>
@@ -1340,12 +1341,21 @@
         </w:numPr>
         <w:spacing w:after="160" w:line="278" w:lineRule="auto"/>
       </w:pPr>
+      <w:proofErr w:type="spellStart"/>
       <w:r>
         <w:rPr>
           <w:b/>
           <w:bCs/>
         </w:rPr>
-        <w:t>VSCode e NetBeans</w:t>
+        <w:t>VSCode</w:t>
+      </w:r>
+      <w:proofErr w:type="spellEnd"/>
+      <w:r>
+        <w:rPr>
+          <w:b/>
+          <w:bCs/>
+        </w:rPr>
+        <w:t xml:space="preserve"> e NetBeans</w:t>
       </w:r>
       <w:r>
         <w:t xml:space="preserve"> – Desenvolvimento e edição de código-fonte.</w:t>
@@ -1378,6 +1388,7 @@
         </w:numPr>
         <w:spacing w:after="160" w:line="278" w:lineRule="auto"/>
       </w:pPr>
+      <w:proofErr w:type="spellStart"/>
       <w:r>
         <w:rPr>
           <w:b/>
@@ -1385,6 +1396,7 @@
         </w:rPr>
         <w:t>Canva</w:t>
       </w:r>
+      <w:proofErr w:type="spellEnd"/>
       <w:r>
         <w:t xml:space="preserve"> – Criação de elementos gráficos e visuais.</w:t>
       </w:r>
@@ -2461,446 +2473,1340 @@
       </w:pPr>
     </w:p>
     <w:p>
+      <w:pPr>
+        <w:rPr>
+          <w:b/>
+          <w:bCs/>
+          <w:sz w:val="32"/>
+          <w:szCs w:val="32"/>
+        </w:rPr>
+      </w:pPr>
+      <w:r>
+        <w:rPr>
+          <w:b/>
+          <w:bCs/>
+          <w:sz w:val="32"/>
+          <w:szCs w:val="32"/>
+        </w:rPr>
+        <w:t>REVISAR DOCUMENTAÇÃO APÓS A MUDANÇA DO BANCO DE DADOS</w:t>
+      </w:r>
+    </w:p>
+    <w:p>
+      <w:pPr>
+        <w:rPr>
+          <w:b/>
+          <w:bCs/>
+          <w:sz w:val="32"/>
+          <w:szCs w:val="32"/>
+        </w:rPr>
+      </w:pPr>
+    </w:p>
+    <w:p>
+      <w:r>
+        <w:t xml:space="preserve"> </w:t>
+      </w:r>
+    </w:p>
+    <w:p>
+      <w:r>
+        <w:t xml:space="preserve">CREATE DATABASE </w:t>
+      </w:r>
+      <w:proofErr w:type="spellStart"/>
+      <w:r>
+        <w:t>gerenciamento_academico</w:t>
+      </w:r>
+      <w:proofErr w:type="spellEnd"/>
+      <w:r>
+        <w:t>;</w:t>
+      </w:r>
+    </w:p>
+    <w:p>
+      <w:r>
+        <w:t xml:space="preserve">USE </w:t>
+      </w:r>
+      <w:proofErr w:type="spellStart"/>
+      <w:r>
+        <w:t>gerenciamento_academico</w:t>
+      </w:r>
+      <w:proofErr w:type="spellEnd"/>
+      <w:r>
+        <w:t>;</w:t>
+      </w:r>
+    </w:p>
+    <w:p/>
+    <w:p>
+      <w:pPr>
+        <w:rPr>
+          <w:lang w:val="en-US"/>
+        </w:rPr>
+      </w:pPr>
+      <w:r>
+        <w:rPr>
+          <w:lang w:val="en-US"/>
+        </w:rPr>
+        <w:t xml:space="preserve">CREATE TABLE </w:t>
+      </w:r>
+      <w:proofErr w:type="spellStart"/>
+      <w:r>
+        <w:rPr>
+          <w:lang w:val="en-US"/>
+        </w:rPr>
+        <w:t>tb_usuario</w:t>
+      </w:r>
+      <w:proofErr w:type="spellEnd"/>
+      <w:r>
+        <w:rPr>
+          <w:lang w:val="en-US"/>
+        </w:rPr>
+        <w:t xml:space="preserve"> (</w:t>
+      </w:r>
+    </w:p>
+    <w:p>
+      <w:pPr>
+        <w:rPr>
+          <w:lang w:val="en-US"/>
+        </w:rPr>
+      </w:pPr>
+      <w:r>
+        <w:rPr>
+          <w:lang w:val="en-US"/>
+        </w:rPr>
+        <w:t xml:space="preserve">    </w:t>
+      </w:r>
+      <w:proofErr w:type="spellStart"/>
+      <w:r>
+        <w:rPr>
+          <w:lang w:val="en-US"/>
+        </w:rPr>
+        <w:t>codigoUsuario</w:t>
+      </w:r>
+      <w:proofErr w:type="spellEnd"/>
+      <w:r>
+        <w:rPr>
+          <w:lang w:val="en-US"/>
+        </w:rPr>
+        <w:t xml:space="preserve"> INT PRIMARY KEY AUTO_INCREMENT,</w:t>
+      </w:r>
+    </w:p>
+    <w:p>
+      <w:pPr>
+        <w:rPr>
+          <w:lang w:val="en-US"/>
+        </w:rPr>
+      </w:pPr>
+      <w:r>
+        <w:rPr>
+          <w:lang w:val="en-US"/>
+        </w:rPr>
+        <w:t xml:space="preserve">    </w:t>
+      </w:r>
+      <w:proofErr w:type="spellStart"/>
+      <w:r>
+        <w:rPr>
+          <w:lang w:val="en-US"/>
+        </w:rPr>
+        <w:t>nomeUsuario</w:t>
+      </w:r>
+      <w:proofErr w:type="spellEnd"/>
+      <w:r>
+        <w:rPr>
+          <w:lang w:val="en-US"/>
+        </w:rPr>
+        <w:t xml:space="preserve"> </w:t>
+      </w:r>
+      <w:proofErr w:type="gramStart"/>
+      <w:r>
+        <w:rPr>
+          <w:lang w:val="en-US"/>
+        </w:rPr>
+        <w:t>VARCHAR(</w:t>
+      </w:r>
+      <w:proofErr w:type="gramEnd"/>
+      <w:r>
+        <w:rPr>
+          <w:lang w:val="en-US"/>
+        </w:rPr>
+        <w:t>200) NOT NULL,</w:t>
+      </w:r>
+    </w:p>
+    <w:p>
+      <w:pPr>
+        <w:rPr>
+          <w:lang w:val="en-US"/>
+        </w:rPr>
+      </w:pPr>
+      <w:r>
+        <w:rPr>
+          <w:lang w:val="en-US"/>
+        </w:rPr>
+        <w:lastRenderedPageBreak/>
+        <w:t xml:space="preserve">    </w:t>
+      </w:r>
+      <w:proofErr w:type="spellStart"/>
+      <w:r>
+        <w:rPr>
+          <w:lang w:val="en-US"/>
+        </w:rPr>
+        <w:t>cpfUsuario</w:t>
+      </w:r>
+      <w:proofErr w:type="spellEnd"/>
+      <w:r>
+        <w:rPr>
+          <w:lang w:val="en-US"/>
+        </w:rPr>
+        <w:t xml:space="preserve"> </w:t>
+      </w:r>
+      <w:proofErr w:type="gramStart"/>
+      <w:r>
+        <w:rPr>
+          <w:lang w:val="en-US"/>
+        </w:rPr>
+        <w:t>varchar(</w:t>
+      </w:r>
+      <w:proofErr w:type="gramEnd"/>
+      <w:r>
+        <w:rPr>
+          <w:lang w:val="en-US"/>
+        </w:rPr>
+        <w:t>14)</w:t>
+      </w:r>
+      <w:r>
+        <w:rPr>
+          <w:lang w:val="en-US"/>
+        </w:rPr>
+        <w:t xml:space="preserve"> NOT NULL UNIQUE,</w:t>
+      </w:r>
+    </w:p>
+    <w:p>
+      <w:pPr>
+        <w:rPr>
+          <w:lang w:val="en-US"/>
+        </w:rPr>
+      </w:pPr>
+      <w:r>
+        <w:rPr>
+          <w:lang w:val="en-US"/>
+        </w:rPr>
+        <w:t xml:space="preserve">    </w:t>
+      </w:r>
+      <w:proofErr w:type="spellStart"/>
+      <w:r>
+        <w:rPr>
+          <w:lang w:val="en-US"/>
+        </w:rPr>
+        <w:t>dataNascimentoUsuario</w:t>
+      </w:r>
+      <w:proofErr w:type="spellEnd"/>
+      <w:r>
+        <w:rPr>
+          <w:lang w:val="en-US"/>
+        </w:rPr>
+        <w:t xml:space="preserve"> DATE NOT NULL,</w:t>
+      </w:r>
+    </w:p>
+    <w:p>
+      <w:pPr>
+        <w:rPr>
+          <w:lang w:val="en-US"/>
+        </w:rPr>
+      </w:pPr>
+      <w:r>
+        <w:rPr>
+          <w:lang w:val="en-US"/>
+        </w:rPr>
+        <w:t xml:space="preserve">    </w:t>
+      </w:r>
+      <w:proofErr w:type="spellStart"/>
+      <w:r>
+        <w:rPr>
+          <w:lang w:val="en-US"/>
+        </w:rPr>
+        <w:t>emailUsuario</w:t>
+      </w:r>
+      <w:proofErr w:type="spellEnd"/>
+      <w:r>
+        <w:rPr>
+          <w:lang w:val="en-US"/>
+        </w:rPr>
+        <w:t xml:space="preserve"> </w:t>
+      </w:r>
+      <w:proofErr w:type="gramStart"/>
+      <w:r>
+        <w:rPr>
+          <w:lang w:val="en-US"/>
+        </w:rPr>
+        <w:t>VARCHAR(</w:t>
+      </w:r>
+      <w:proofErr w:type="gramEnd"/>
+      <w:r>
+        <w:rPr>
+          <w:lang w:val="en-US"/>
+        </w:rPr>
+        <w:t>200) NOT NULL UNIQUE,</w:t>
+      </w:r>
+    </w:p>
+    <w:p>
+      <w:pPr>
+        <w:rPr>
+          <w:lang w:val="en-US"/>
+        </w:rPr>
+      </w:pPr>
+      <w:r>
+        <w:rPr>
+          <w:lang w:val="en-US"/>
+        </w:rPr>
+        <w:t xml:space="preserve">    </w:t>
+      </w:r>
+      <w:proofErr w:type="spellStart"/>
+      <w:r>
+        <w:rPr>
+          <w:lang w:val="en-US"/>
+        </w:rPr>
+        <w:t>senhaUsuario</w:t>
+      </w:r>
+      <w:proofErr w:type="spellEnd"/>
+      <w:r>
+        <w:rPr>
+          <w:lang w:val="en-US"/>
+        </w:rPr>
+        <w:t xml:space="preserve"> </w:t>
+      </w:r>
+      <w:proofErr w:type="gramStart"/>
+      <w:r>
+        <w:rPr>
+          <w:lang w:val="en-US"/>
+        </w:rPr>
+        <w:t>VARCHAR(</w:t>
+      </w:r>
+      <w:proofErr w:type="gramEnd"/>
+      <w:r>
+        <w:rPr>
+          <w:lang w:val="en-US"/>
+        </w:rPr>
+        <w:t>255) NOT NULL</w:t>
+      </w:r>
+    </w:p>
+    <w:p>
+      <w:pPr>
+        <w:rPr>
+          <w:lang w:val="en-US"/>
+        </w:rPr>
+      </w:pPr>
+      <w:r>
+        <w:rPr>
+          <w:lang w:val="en-US"/>
+        </w:rPr>
+        <w:t>);</w:t>
+      </w:r>
+    </w:p>
+    <w:p>
+      <w:pPr>
+        <w:rPr>
+          <w:lang w:val="en-US"/>
+        </w:rPr>
+      </w:pPr>
+    </w:p>
+    <w:p>
+      <w:pPr>
+        <w:rPr>
+          <w:lang w:val="en-US"/>
+        </w:rPr>
+      </w:pPr>
+      <w:r>
+        <w:rPr>
+          <w:lang w:val="en-US"/>
+        </w:rPr>
+        <w:t xml:space="preserve">CREATE TABLE </w:t>
+      </w:r>
+      <w:proofErr w:type="spellStart"/>
+      <w:r>
+        <w:rPr>
+          <w:lang w:val="en-US"/>
+        </w:rPr>
+        <w:t>tb_cursos</w:t>
+      </w:r>
+      <w:proofErr w:type="spellEnd"/>
+      <w:r>
+        <w:rPr>
+          <w:lang w:val="en-US"/>
+        </w:rPr>
+        <w:t xml:space="preserve"> (</w:t>
+      </w:r>
+    </w:p>
+    <w:p>
+      <w:pPr>
+        <w:rPr>
+          <w:lang w:val="en-US"/>
+        </w:rPr>
+      </w:pPr>
+      <w:r>
+        <w:rPr>
+          <w:lang w:val="en-US"/>
+        </w:rPr>
+        <w:t xml:space="preserve">    </w:t>
+      </w:r>
+      <w:proofErr w:type="spellStart"/>
+      <w:r>
+        <w:rPr>
+          <w:lang w:val="en-US"/>
+        </w:rPr>
+        <w:t>codigoCurso</w:t>
+      </w:r>
+      <w:proofErr w:type="spellEnd"/>
+      <w:r>
+        <w:rPr>
+          <w:lang w:val="en-US"/>
+        </w:rPr>
+        <w:t xml:space="preserve"> INT PRIMARY KEY AUTO_INCREMENT,</w:t>
+      </w:r>
+    </w:p>
+    <w:p>
+      <w:pPr>
+        <w:rPr>
+          <w:lang w:val="en-US"/>
+        </w:rPr>
+      </w:pPr>
+      <w:r>
+        <w:rPr>
+          <w:lang w:val="en-US"/>
+        </w:rPr>
+        <w:t xml:space="preserve">    </w:t>
+      </w:r>
+      <w:proofErr w:type="spellStart"/>
+      <w:r>
+        <w:rPr>
+          <w:lang w:val="en-US"/>
+        </w:rPr>
+        <w:t>nomeCurso</w:t>
+      </w:r>
+      <w:proofErr w:type="spellEnd"/>
+      <w:r>
+        <w:rPr>
+          <w:lang w:val="en-US"/>
+        </w:rPr>
+        <w:t xml:space="preserve"> </w:t>
+      </w:r>
+      <w:proofErr w:type="gramStart"/>
+      <w:r>
+        <w:rPr>
+          <w:lang w:val="en-US"/>
+        </w:rPr>
+        <w:t>VARCHAR(</w:t>
+      </w:r>
+      <w:proofErr w:type="gramEnd"/>
+      <w:r>
+        <w:rPr>
+          <w:lang w:val="en-US"/>
+        </w:rPr>
+        <w:t>200) NOT NULL,</w:t>
+      </w:r>
+    </w:p>
+    <w:p>
+      <w:pPr>
+        <w:rPr>
+          <w:lang w:val="en-US"/>
+        </w:rPr>
+      </w:pPr>
+      <w:r>
+        <w:rPr>
+          <w:lang w:val="en-US"/>
+        </w:rPr>
+        <w:t xml:space="preserve">    </w:t>
+      </w:r>
+      <w:proofErr w:type="spellStart"/>
+      <w:r>
+        <w:rPr>
+          <w:lang w:val="en-US"/>
+        </w:rPr>
+        <w:t>tipoCurso</w:t>
+      </w:r>
+      <w:proofErr w:type="spellEnd"/>
+      <w:r>
+        <w:rPr>
+          <w:lang w:val="en-US"/>
+        </w:rPr>
+        <w:t xml:space="preserve"> </w:t>
+      </w:r>
+      <w:proofErr w:type="gramStart"/>
+      <w:r>
+        <w:rPr>
+          <w:lang w:val="en-US"/>
+        </w:rPr>
+        <w:t>VARCHAR(</w:t>
+      </w:r>
+      <w:proofErr w:type="gramEnd"/>
+      <w:r>
+        <w:rPr>
+          <w:lang w:val="en-US"/>
+        </w:rPr>
+        <w:t>200) NOT NULL,</w:t>
+      </w:r>
+    </w:p>
+    <w:p>
+      <w:pPr>
+        <w:rPr>
+          <w:lang w:val="en-US"/>
+        </w:rPr>
+      </w:pPr>
+      <w:r>
+        <w:rPr>
+          <w:lang w:val="en-US"/>
+        </w:rPr>
+        <w:t xml:space="preserve">    </w:t>
+      </w:r>
+      <w:proofErr w:type="spellStart"/>
+      <w:r>
+        <w:rPr>
+          <w:lang w:val="en-US"/>
+        </w:rPr>
+        <w:t>codigoUsuario</w:t>
+      </w:r>
+      <w:proofErr w:type="spellEnd"/>
+      <w:r>
+        <w:rPr>
+          <w:lang w:val="en-US"/>
+        </w:rPr>
+        <w:t xml:space="preserve"> INT NOT NULL,</w:t>
+      </w:r>
+    </w:p>
+    <w:p>
+      <w:pPr>
+        <w:rPr>
+          <w:lang w:val="en-US"/>
+        </w:rPr>
+      </w:pPr>
+      <w:r>
+        <w:rPr>
+          <w:lang w:val="en-US"/>
+        </w:rPr>
+        <w:t xml:space="preserve">    FOREIGN KEY (</w:t>
+      </w:r>
+      <w:proofErr w:type="spellStart"/>
+      <w:r>
+        <w:rPr>
+          <w:lang w:val="en-US"/>
+        </w:rPr>
+        <w:t>codigoUsuario</w:t>
+      </w:r>
+      <w:proofErr w:type="spellEnd"/>
+      <w:r>
+        <w:rPr>
+          <w:lang w:val="en-US"/>
+        </w:rPr>
+        <w:t xml:space="preserve">) REFERENCES </w:t>
+      </w:r>
+      <w:proofErr w:type="spellStart"/>
+      <w:r>
+        <w:rPr>
+          <w:lang w:val="en-US"/>
+        </w:rPr>
+        <w:t>tb_usuario</w:t>
+      </w:r>
+      <w:proofErr w:type="spellEnd"/>
+      <w:r>
+        <w:rPr>
+          <w:lang w:val="en-US"/>
+        </w:rPr>
+        <w:t>(</w:t>
+      </w:r>
+      <w:proofErr w:type="spellStart"/>
+      <w:r>
+        <w:rPr>
+          <w:lang w:val="en-US"/>
+        </w:rPr>
+        <w:t>codigoUsuario</w:t>
+      </w:r>
+      <w:proofErr w:type="spellEnd"/>
+      <w:r>
+        <w:rPr>
+          <w:lang w:val="en-US"/>
+        </w:rPr>
+        <w:t>)</w:t>
+      </w:r>
+    </w:p>
+    <w:p>
+      <w:pPr>
+        <w:rPr>
+          <w:lang w:val="en-US"/>
+        </w:rPr>
+      </w:pPr>
+      <w:r>
+        <w:rPr>
+          <w:lang w:val="en-US"/>
+        </w:rPr>
+        <w:t>);</w:t>
+      </w:r>
+    </w:p>
+    <w:p>
+      <w:pPr>
+        <w:rPr>
+          <w:lang w:val="en-US"/>
+        </w:rPr>
+      </w:pPr>
+    </w:p>
+    <w:p>
+      <w:pPr>
+        <w:rPr>
+          <w:lang w:val="en-US"/>
+        </w:rPr>
+      </w:pPr>
+      <w:r>
+        <w:rPr>
+          <w:lang w:val="en-US"/>
+        </w:rPr>
+        <w:t xml:space="preserve">CREATE TABLE </w:t>
+      </w:r>
+      <w:proofErr w:type="spellStart"/>
+      <w:r>
+        <w:rPr>
+          <w:lang w:val="en-US"/>
+        </w:rPr>
+        <w:t>tb_aluno</w:t>
+      </w:r>
+      <w:proofErr w:type="spellEnd"/>
+      <w:r>
+        <w:rPr>
+          <w:lang w:val="en-US"/>
+        </w:rPr>
+        <w:t xml:space="preserve"> (</w:t>
+      </w:r>
+    </w:p>
+    <w:p>
+      <w:pPr>
+        <w:rPr>
+          <w:lang w:val="en-US"/>
+        </w:rPr>
+      </w:pPr>
+      <w:r>
+        <w:rPr>
+          <w:lang w:val="en-US"/>
+        </w:rPr>
+        <w:t xml:space="preserve">    </w:t>
+      </w:r>
+      <w:proofErr w:type="spellStart"/>
+      <w:r>
+        <w:rPr>
+          <w:lang w:val="en-US"/>
+        </w:rPr>
+        <w:t>codigoAluno</w:t>
+      </w:r>
+      <w:proofErr w:type="spellEnd"/>
+      <w:r>
+        <w:rPr>
+          <w:lang w:val="en-US"/>
+        </w:rPr>
+        <w:t xml:space="preserve"> INT PRIMARY KEY AUTO_INCREMENT,</w:t>
+      </w:r>
+    </w:p>
+    <w:p>
+      <w:pPr>
+        <w:rPr>
+          <w:lang w:val="en-US"/>
+        </w:rPr>
+      </w:pPr>
+      <w:r>
+        <w:rPr>
+          <w:lang w:val="en-US"/>
+        </w:rPr>
+        <w:t xml:space="preserve">    </w:t>
+      </w:r>
+      <w:proofErr w:type="spellStart"/>
+      <w:r>
+        <w:rPr>
+          <w:lang w:val="en-US"/>
+        </w:rPr>
+        <w:t>nomeAluno</w:t>
+      </w:r>
+      <w:proofErr w:type="spellEnd"/>
+      <w:r>
+        <w:rPr>
+          <w:lang w:val="en-US"/>
+        </w:rPr>
+        <w:t xml:space="preserve"> </w:t>
+      </w:r>
+      <w:proofErr w:type="gramStart"/>
+      <w:r>
+        <w:rPr>
+          <w:lang w:val="en-US"/>
+        </w:rPr>
+        <w:t>VARCHAR(</w:t>
+      </w:r>
+      <w:proofErr w:type="gramEnd"/>
+      <w:r>
+        <w:rPr>
+          <w:lang w:val="en-US"/>
+        </w:rPr>
+        <w:t>200) NOT NULL,</w:t>
+      </w:r>
+    </w:p>
+    <w:p>
+      <w:pPr>
+        <w:rPr>
+          <w:lang w:val="en-US"/>
+        </w:rPr>
+      </w:pPr>
+      <w:r>
+        <w:rPr>
+          <w:lang w:val="en-US"/>
+        </w:rPr>
+        <w:t xml:space="preserve">    </w:t>
+      </w:r>
+      <w:proofErr w:type="spellStart"/>
+      <w:r>
+        <w:rPr>
+          <w:lang w:val="en-US"/>
+        </w:rPr>
+        <w:t>cursoAluno</w:t>
+      </w:r>
+      <w:proofErr w:type="spellEnd"/>
+      <w:r>
+        <w:rPr>
+          <w:lang w:val="en-US"/>
+        </w:rPr>
+        <w:t xml:space="preserve"> INT NOT NULL, </w:t>
+      </w:r>
+    </w:p>
+    <w:p>
+      <w:pPr>
+        <w:rPr>
+          <w:lang w:val="en-US"/>
+        </w:rPr>
+      </w:pPr>
+      <w:r>
+        <w:rPr>
+          <w:lang w:val="en-US"/>
+        </w:rPr>
+        <w:t xml:space="preserve">    </w:t>
+      </w:r>
+      <w:proofErr w:type="spellStart"/>
+      <w:r>
+        <w:rPr>
+          <w:lang w:val="en-US"/>
+        </w:rPr>
+        <w:t>inicioCursoAluno</w:t>
+      </w:r>
+      <w:proofErr w:type="spellEnd"/>
+      <w:r>
+        <w:rPr>
+          <w:lang w:val="en-US"/>
+        </w:rPr>
+        <w:t xml:space="preserve"> DATE NOT NULL,</w:t>
+      </w:r>
+    </w:p>
+    <w:p>
+      <w:pPr>
+        <w:rPr>
+          <w:lang w:val="en-US"/>
+        </w:rPr>
+      </w:pPr>
+      <w:r>
+        <w:rPr>
+          <w:lang w:val="en-US"/>
+        </w:rPr>
+        <w:t xml:space="preserve">    </w:t>
+      </w:r>
+      <w:proofErr w:type="spellStart"/>
+      <w:r>
+        <w:rPr>
+          <w:lang w:val="en-US"/>
+        </w:rPr>
+        <w:t>fimCursoAluno</w:t>
+      </w:r>
+      <w:proofErr w:type="spellEnd"/>
+      <w:r>
+        <w:rPr>
+          <w:lang w:val="en-US"/>
+        </w:rPr>
+        <w:t xml:space="preserve"> DATE NOT NULL,</w:t>
+      </w:r>
+    </w:p>
+    <w:p>
+      <w:pPr>
+        <w:rPr>
+          <w:lang w:val="en-US"/>
+        </w:rPr>
+      </w:pPr>
+      <w:r>
+        <w:rPr>
+          <w:lang w:val="en-US"/>
+        </w:rPr>
+        <w:t xml:space="preserve">    </w:t>
+      </w:r>
+      <w:proofErr w:type="spellStart"/>
+      <w:r>
+        <w:rPr>
+          <w:lang w:val="en-US"/>
+        </w:rPr>
+        <w:t>emailAluno</w:t>
+      </w:r>
+      <w:proofErr w:type="spellEnd"/>
+      <w:r>
+        <w:rPr>
+          <w:lang w:val="en-US"/>
+        </w:rPr>
+        <w:t xml:space="preserve"> </w:t>
+      </w:r>
+      <w:proofErr w:type="gramStart"/>
+      <w:r>
+        <w:rPr>
+          <w:lang w:val="en-US"/>
+        </w:rPr>
+        <w:t>VARCHAR(</w:t>
+      </w:r>
+      <w:proofErr w:type="gramEnd"/>
+      <w:r>
+        <w:rPr>
+          <w:lang w:val="en-US"/>
+        </w:rPr>
+        <w:t>150) NOT NULL UNIQUE,</w:t>
+      </w:r>
+    </w:p>
+    <w:p>
+      <w:pPr>
+        <w:rPr>
+          <w:lang w:val="en-US"/>
+        </w:rPr>
+      </w:pPr>
+      <w:r>
+        <w:rPr>
+          <w:lang w:val="en-US"/>
+        </w:rPr>
+        <w:t xml:space="preserve">    </w:t>
+      </w:r>
+      <w:proofErr w:type="spellStart"/>
+      <w:r>
+        <w:rPr>
+          <w:lang w:val="en-US"/>
+        </w:rPr>
+        <w:t>cpfAluno</w:t>
+      </w:r>
+      <w:proofErr w:type="spellEnd"/>
+      <w:r>
+        <w:rPr>
+          <w:lang w:val="en-US"/>
+        </w:rPr>
+        <w:t xml:space="preserve"> </w:t>
+      </w:r>
+      <w:proofErr w:type="gramStart"/>
+      <w:r>
+        <w:rPr>
+          <w:lang w:val="en-US"/>
+        </w:rPr>
+        <w:t>CHAR(</w:t>
+      </w:r>
+      <w:proofErr w:type="gramEnd"/>
+      <w:r>
+        <w:rPr>
+          <w:lang w:val="en-US"/>
+        </w:rPr>
+        <w:t>11) NOT NULL UNIQUE,</w:t>
+      </w:r>
+    </w:p>
+    <w:p>
+      <w:pPr>
+        <w:rPr>
+          <w:lang w:val="en-US"/>
+        </w:rPr>
+      </w:pPr>
+      <w:r>
+        <w:rPr>
+          <w:lang w:val="en-US"/>
+        </w:rPr>
+        <w:t xml:space="preserve">    </w:t>
+      </w:r>
+      <w:proofErr w:type="spellStart"/>
+      <w:r>
+        <w:rPr>
+          <w:lang w:val="en-US"/>
+        </w:rPr>
+        <w:t>salaAluno</w:t>
+      </w:r>
+      <w:proofErr w:type="spellEnd"/>
+      <w:r>
+        <w:rPr>
+          <w:lang w:val="en-US"/>
+        </w:rPr>
+        <w:t xml:space="preserve"> </w:t>
+      </w:r>
+      <w:proofErr w:type="gramStart"/>
+      <w:r>
+        <w:rPr>
+          <w:lang w:val="en-US"/>
+        </w:rPr>
+        <w:t>VARCHAR(</w:t>
+      </w:r>
+      <w:proofErr w:type="gramEnd"/>
+      <w:r>
+        <w:rPr>
+          <w:lang w:val="en-US"/>
+        </w:rPr>
+        <w:t>50) NOT NULL,</w:t>
+      </w:r>
+    </w:p>
+    <w:p>
+      <w:pPr>
+        <w:rPr>
+          <w:lang w:val="en-US"/>
+        </w:rPr>
+      </w:pPr>
+      <w:r>
+        <w:rPr>
+          <w:lang w:val="en-US"/>
+        </w:rPr>
+        <w:t xml:space="preserve">    </w:t>
+      </w:r>
+      <w:proofErr w:type="spellStart"/>
+      <w:r>
+        <w:rPr>
+          <w:lang w:val="en-US"/>
+        </w:rPr>
+        <w:t>codigoUsuario</w:t>
+      </w:r>
+      <w:proofErr w:type="spellEnd"/>
+      <w:r>
+        <w:rPr>
+          <w:lang w:val="en-US"/>
+        </w:rPr>
+        <w:t xml:space="preserve"> INT NOT NULL,</w:t>
+      </w:r>
+    </w:p>
+    <w:p>
+      <w:pPr>
+        <w:rPr>
+          <w:lang w:val="en-US"/>
+        </w:rPr>
+      </w:pPr>
+      <w:r>
+        <w:rPr>
+          <w:lang w:val="en-US"/>
+        </w:rPr>
+        <w:t xml:space="preserve">    FOREIGN KEY (</w:t>
+      </w:r>
+      <w:proofErr w:type="spellStart"/>
+      <w:r>
+        <w:rPr>
+          <w:lang w:val="en-US"/>
+        </w:rPr>
+        <w:t>cursoAluno</w:t>
+      </w:r>
+      <w:proofErr w:type="spellEnd"/>
+      <w:r>
+        <w:rPr>
+          <w:lang w:val="en-US"/>
+        </w:rPr>
+        <w:t xml:space="preserve">) REFERENCES </w:t>
+      </w:r>
+      <w:proofErr w:type="spellStart"/>
+      <w:r>
+        <w:rPr>
+          <w:lang w:val="en-US"/>
+        </w:rPr>
+        <w:t>tb_cursos</w:t>
+      </w:r>
+      <w:proofErr w:type="spellEnd"/>
+      <w:r>
+        <w:rPr>
+          <w:lang w:val="en-US"/>
+        </w:rPr>
+        <w:t>(</w:t>
+      </w:r>
+      <w:proofErr w:type="spellStart"/>
+      <w:r>
+        <w:rPr>
+          <w:lang w:val="en-US"/>
+        </w:rPr>
+        <w:t>codigoCurso</w:t>
+      </w:r>
+      <w:proofErr w:type="spellEnd"/>
+      <w:r>
+        <w:rPr>
+          <w:lang w:val="en-US"/>
+        </w:rPr>
+        <w:t>),</w:t>
+      </w:r>
+    </w:p>
+    <w:p>
+      <w:pPr>
+        <w:rPr>
+          <w:lang w:val="en-US"/>
+        </w:rPr>
+      </w:pPr>
+      <w:r>
+        <w:rPr>
+          <w:lang w:val="en-US"/>
+        </w:rPr>
+        <w:t xml:space="preserve">    FOREIGN KEY (</w:t>
+      </w:r>
+      <w:proofErr w:type="spellStart"/>
+      <w:r>
+        <w:rPr>
+          <w:lang w:val="en-US"/>
+        </w:rPr>
+        <w:t>codigoUsuario</w:t>
+      </w:r>
+      <w:proofErr w:type="spellEnd"/>
+      <w:r>
+        <w:rPr>
+          <w:lang w:val="en-US"/>
+        </w:rPr>
+        <w:t xml:space="preserve">) REFERENCES </w:t>
+      </w:r>
+      <w:proofErr w:type="spellStart"/>
+      <w:r>
+        <w:rPr>
+          <w:lang w:val="en-US"/>
+        </w:rPr>
+        <w:t>tb_usuario</w:t>
+      </w:r>
+      <w:proofErr w:type="spellEnd"/>
+      <w:r>
+        <w:rPr>
+          <w:lang w:val="en-US"/>
+        </w:rPr>
+        <w:t>(</w:t>
+      </w:r>
+      <w:proofErr w:type="spellStart"/>
+      <w:r>
+        <w:rPr>
+          <w:lang w:val="en-US"/>
+        </w:rPr>
+        <w:t>codigoUsuario</w:t>
+      </w:r>
+      <w:proofErr w:type="spellEnd"/>
+      <w:r>
+        <w:rPr>
+          <w:lang w:val="en-US"/>
+        </w:rPr>
+        <w:t>)</w:t>
+      </w:r>
+    </w:p>
+    <w:p>
+      <w:pPr>
+        <w:rPr>
+          <w:lang w:val="en-US"/>
+        </w:rPr>
+      </w:pPr>
+      <w:r>
+        <w:rPr>
+          <w:lang w:val="en-US"/>
+        </w:rPr>
+        <w:t>);</w:t>
+      </w:r>
+    </w:p>
+    <w:p>
+      <w:pPr>
+        <w:rPr>
+          <w:lang w:val="en-US"/>
+        </w:rPr>
+      </w:pPr>
+    </w:p>
+    <w:p>
+      <w:pPr>
+        <w:rPr>
+          <w:lang w:val="en-US"/>
+        </w:rPr>
+      </w:pPr>
+      <w:r>
+        <w:rPr>
+          <w:lang w:val="en-US"/>
+        </w:rPr>
+        <w:t xml:space="preserve">CREATE TABLE </w:t>
+      </w:r>
+      <w:proofErr w:type="spellStart"/>
+      <w:r>
+        <w:rPr>
+          <w:lang w:val="en-US"/>
+        </w:rPr>
+        <w:t>tb_professor</w:t>
+      </w:r>
+      <w:proofErr w:type="spellEnd"/>
+      <w:r>
+        <w:rPr>
+          <w:lang w:val="en-US"/>
+        </w:rPr>
+        <w:t xml:space="preserve"> (</w:t>
+      </w:r>
+    </w:p>
+    <w:p>
+      <w:pPr>
+        <w:rPr>
+          <w:lang w:val="en-US"/>
+        </w:rPr>
+      </w:pPr>
+      <w:r>
+        <w:rPr>
+          <w:lang w:val="en-US"/>
+        </w:rPr>
+        <w:t xml:space="preserve">    </w:t>
+      </w:r>
+      <w:proofErr w:type="spellStart"/>
+      <w:r>
+        <w:rPr>
+          <w:lang w:val="en-US"/>
+        </w:rPr>
+        <w:t>codigoProfessor</w:t>
+      </w:r>
+      <w:proofErr w:type="spellEnd"/>
+      <w:r>
+        <w:rPr>
+          <w:lang w:val="en-US"/>
+        </w:rPr>
+        <w:t xml:space="preserve"> INT PRIMARY KEY AUTO_INCREMENT,</w:t>
+      </w:r>
+    </w:p>
+    <w:p>
+      <w:pPr>
+        <w:rPr>
+          <w:lang w:val="en-US"/>
+        </w:rPr>
+      </w:pPr>
+      <w:r>
+        <w:rPr>
+          <w:lang w:val="en-US"/>
+        </w:rPr>
+        <w:t xml:space="preserve">    </w:t>
+      </w:r>
+      <w:proofErr w:type="spellStart"/>
+      <w:r>
+        <w:rPr>
+          <w:lang w:val="en-US"/>
+        </w:rPr>
+        <w:t>nomeProfessor</w:t>
+      </w:r>
+      <w:proofErr w:type="spellEnd"/>
+      <w:r>
+        <w:rPr>
+          <w:lang w:val="en-US"/>
+        </w:rPr>
+        <w:t xml:space="preserve"> </w:t>
+      </w:r>
+      <w:proofErr w:type="gramStart"/>
+      <w:r>
+        <w:rPr>
+          <w:lang w:val="en-US"/>
+        </w:rPr>
+        <w:t>VARCHAR(</w:t>
+      </w:r>
+      <w:proofErr w:type="gramEnd"/>
+      <w:r>
+        <w:rPr>
+          <w:lang w:val="en-US"/>
+        </w:rPr>
+        <w:t>200) NOT NULL,</w:t>
+      </w:r>
+    </w:p>
+    <w:p>
+      <w:pPr>
+        <w:rPr>
+          <w:lang w:val="en-US"/>
+        </w:rPr>
+      </w:pPr>
+      <w:r>
+        <w:rPr>
+          <w:lang w:val="en-US"/>
+        </w:rPr>
+        <w:t xml:space="preserve">    </w:t>
+      </w:r>
+      <w:proofErr w:type="spellStart"/>
+      <w:r>
+        <w:rPr>
+          <w:lang w:val="en-US"/>
+        </w:rPr>
+        <w:t>ensinaCursoProfessor</w:t>
+      </w:r>
+      <w:proofErr w:type="spellEnd"/>
+      <w:r>
+        <w:rPr>
+          <w:lang w:val="en-US"/>
+        </w:rPr>
+        <w:t xml:space="preserve"> INT NOT NULL, </w:t>
+      </w:r>
+    </w:p>
+    <w:p>
+      <w:pPr>
+        <w:rPr>
+          <w:lang w:val="en-US"/>
+        </w:rPr>
+      </w:pPr>
+      <w:r>
+        <w:rPr>
+          <w:lang w:val="en-US"/>
+        </w:rPr>
+        <w:t xml:space="preserve">    </w:t>
+      </w:r>
+      <w:proofErr w:type="spellStart"/>
+      <w:r>
+        <w:rPr>
+          <w:lang w:val="en-US"/>
+        </w:rPr>
+        <w:t>emailProfessor</w:t>
+      </w:r>
+      <w:proofErr w:type="spellEnd"/>
+      <w:r>
+        <w:rPr>
+          <w:lang w:val="en-US"/>
+        </w:rPr>
+        <w:t xml:space="preserve"> </w:t>
+      </w:r>
+      <w:proofErr w:type="gramStart"/>
+      <w:r>
+        <w:rPr>
+          <w:lang w:val="en-US"/>
+        </w:rPr>
+        <w:t>VARCHAR(</w:t>
+      </w:r>
+      <w:proofErr w:type="gramEnd"/>
+      <w:r>
+        <w:rPr>
+          <w:lang w:val="en-US"/>
+        </w:rPr>
+        <w:t>200) NOT NULL UNIQUE,</w:t>
+      </w:r>
+    </w:p>
+    <w:p>
+      <w:pPr>
+        <w:rPr>
+          <w:lang w:val="en-US"/>
+        </w:rPr>
+      </w:pPr>
+      <w:r>
+        <w:rPr>
+          <w:lang w:val="en-US"/>
+        </w:rPr>
+        <w:t xml:space="preserve">    </w:t>
+      </w:r>
+      <w:proofErr w:type="spellStart"/>
+      <w:r>
+        <w:rPr>
+          <w:lang w:val="en-US"/>
+        </w:rPr>
+        <w:t>cpfProfessor</w:t>
+      </w:r>
+      <w:proofErr w:type="spellEnd"/>
+      <w:r>
+        <w:rPr>
+          <w:lang w:val="en-US"/>
+        </w:rPr>
+        <w:t xml:space="preserve"> </w:t>
+      </w:r>
+      <w:proofErr w:type="gramStart"/>
+      <w:r>
+        <w:rPr>
+          <w:lang w:val="en-US"/>
+        </w:rPr>
+        <w:t>CHAR(</w:t>
+      </w:r>
+      <w:proofErr w:type="gramEnd"/>
+      <w:r>
+        <w:rPr>
+          <w:lang w:val="en-US"/>
+        </w:rPr>
+        <w:t>11) NOT NULL UNIQUE,</w:t>
+      </w:r>
+    </w:p>
+    <w:p>
+      <w:r>
+        <w:rPr>
+          <w:lang w:val="en-US"/>
+        </w:rPr>
+        <w:t xml:space="preserve">    </w:t>
+      </w:r>
+      <w:proofErr w:type="spellStart"/>
+      <w:r>
+        <w:t>codigoUsuario</w:t>
+      </w:r>
+      <w:proofErr w:type="spellEnd"/>
+      <w:r>
+        <w:t xml:space="preserve"> INT NOT NULL,</w:t>
+      </w:r>
+    </w:p>
+    <w:p>
+      <w:r>
+        <w:t xml:space="preserve">    FOREIGN KEY (</w:t>
+      </w:r>
+      <w:proofErr w:type="spellStart"/>
+      <w:r>
+        <w:t>ensinaCursoProfessor</w:t>
+      </w:r>
+      <w:proofErr w:type="spellEnd"/>
+      <w:r>
+        <w:t xml:space="preserve">) REFERENCES </w:t>
+      </w:r>
+      <w:proofErr w:type="spellStart"/>
+      <w:r>
+        <w:t>tb_cursos</w:t>
+      </w:r>
+      <w:proofErr w:type="spellEnd"/>
+      <w:r>
+        <w:t>(</w:t>
+      </w:r>
+      <w:proofErr w:type="spellStart"/>
+      <w:r>
+        <w:t>codigoCurso</w:t>
+      </w:r>
+      <w:proofErr w:type="spellEnd"/>
+      <w:r>
+        <w:t>),</w:t>
+      </w:r>
+    </w:p>
+    <w:p>
+      <w:r>
+        <w:t xml:space="preserve">    FOREIGN KEY (</w:t>
+      </w:r>
+      <w:proofErr w:type="spellStart"/>
+      <w:r>
+        <w:t>codigoUsuario</w:t>
+      </w:r>
+      <w:proofErr w:type="spellEnd"/>
+      <w:r>
+        <w:t xml:space="preserve">) REFERENCES </w:t>
+      </w:r>
+      <w:proofErr w:type="spellStart"/>
+      <w:r>
+        <w:t>tb_usuario</w:t>
+      </w:r>
+      <w:proofErr w:type="spellEnd"/>
+      <w:r>
+        <w:t>(</w:t>
+      </w:r>
+      <w:proofErr w:type="spellStart"/>
+      <w:r>
+        <w:t>codigoUsuario</w:t>
+      </w:r>
+      <w:proofErr w:type="spellEnd"/>
+      <w:r>
+        <w:t>)</w:t>
+      </w:r>
+    </w:p>
+    <w:p>
+      <w:pPr>
+        <w:rPr>
+          <w:b/>
+          <w:bCs/>
+          <w:sz w:val="32"/>
+          <w:szCs w:val="32"/>
+        </w:rPr>
+      </w:pPr>
+      <w:r>
+        <w:t>);</w:t>
+      </w:r>
+    </w:p>
+    <w:p>
+      <w:pPr>
+        <w:rPr>
+          <w:b/>
+          <w:bCs/>
+          <w:sz w:val="32"/>
+          <w:szCs w:val="32"/>
+        </w:rPr>
+      </w:pPr>
+    </w:p>
+    <w:p>
+      <w:pPr>
+        <w:rPr>
+          <w:color w:val="000000" w:themeColor="text1"/>
+        </w:rPr>
+      </w:pPr>
       <w:bookmarkStart w:id="6" w:name="_Toc200271707"/>
-      <w:r>
-        <w:t>CREATE DATABASE gerenciamento_academico;</w:t>
-      </w:r>
-    </w:p>
-    <w:p>
-      <w:r>
-        <w:t>USE gerenciamento_academico;</w:t>
-      </w:r>
-    </w:p>
-    <w:p/>
-    <w:p>
-      <w:r>
-        <w:t>CREATE TABLE tb_usuario (</w:t>
-      </w:r>
-    </w:p>
-    <w:p>
-      <w:r>
-        <w:t xml:space="preserve">    codigoUsuario INT PRIMARY KEY AUTO_INCREMENT,</w:t>
-      </w:r>
-    </w:p>
-    <w:p>
-      <w:r>
-        <w:t xml:space="preserve">    nomeUsuario VARCHAR(200) NOT NULL,</w:t>
-      </w:r>
-    </w:p>
-    <w:p>
-      <w:pPr>
-        <w:rPr>
-          <w:lang w:val="en-US"/>
-        </w:rPr>
-      </w:pPr>
-      <w:r>
-        <w:rPr>
-          <w:lang w:val="en-US"/>
-        </w:rPr>
-        <w:t xml:space="preserve">    </w:t>
-      </w:r>
-      <w:r>
-        <w:rPr>
-          <w:lang w:val="en-US"/>
-        </w:rPr>
-        <w:t xml:space="preserve">cpfUsuario </w:t>
-      </w:r>
-      <w:r>
-        <w:rPr>
-          <w:lang w:val="en-US"/>
-        </w:rPr>
-        <w:t>varchar(14)</w:t>
-      </w:r>
-      <w:r>
-        <w:rPr>
-          <w:lang w:val="en-US"/>
-        </w:rPr>
-        <w:t xml:space="preserve"> NOT NULL UNIQUE,</w:t>
-      </w:r>
-    </w:p>
-    <w:p>
-      <w:pPr>
-        <w:rPr>
-          <w:lang w:val="en-US"/>
-        </w:rPr>
-      </w:pPr>
-      <w:r>
-        <w:rPr>
-          <w:lang w:val="en-US"/>
-        </w:rPr>
-        <w:t xml:space="preserve">    dataNascimentoUsuario DATE NOT NULL,</w:t>
-      </w:r>
-    </w:p>
-    <w:p>
-      <w:pPr>
-        <w:rPr>
-          <w:lang w:val="en-US"/>
-        </w:rPr>
-      </w:pPr>
-      <w:r>
-        <w:rPr>
-          <w:lang w:val="en-US"/>
-        </w:rPr>
-        <w:t xml:space="preserve">    emailUsuario VARCHAR(200) NOT NULL UNIQUE,</w:t>
-      </w:r>
-    </w:p>
-    <w:p>
-      <w:pPr>
-        <w:rPr>
-          <w:lang w:val="en-US"/>
-        </w:rPr>
-      </w:pPr>
-      <w:r>
-        <w:rPr>
-          <w:lang w:val="en-US"/>
-        </w:rPr>
-        <w:t xml:space="preserve">    senhaUsuario VARCHAR(255) NOT NULL</w:t>
-      </w:r>
-    </w:p>
-    <w:p>
-      <w:pPr>
-        <w:rPr>
-          <w:lang w:val="en-US"/>
-        </w:rPr>
-      </w:pPr>
-      <w:r>
-        <w:rPr>
-          <w:lang w:val="en-US"/>
-        </w:rPr>
-        <w:t>);</w:t>
-      </w:r>
-    </w:p>
-    <w:p>
-      <w:pPr>
-        <w:rPr>
-          <w:lang w:val="en-US"/>
-        </w:rPr>
-      </w:pPr>
-    </w:p>
-    <w:p>
-      <w:pPr>
-        <w:rPr>
-          <w:lang w:val="en-US"/>
-        </w:rPr>
-      </w:pPr>
-      <w:r>
-        <w:rPr>
-          <w:lang w:val="en-US"/>
-        </w:rPr>
-        <w:t>CREATE TABLE tb_cursos (</w:t>
-      </w:r>
-    </w:p>
-    <w:p>
-      <w:r>
-        <w:rPr>
-          <w:lang w:val="en-US"/>
-        </w:rPr>
-        <w:t xml:space="preserve">    </w:t>
-      </w:r>
-      <w:r>
-        <w:t>codigoCurso INT PRIMARY KEY AUTO_INCREMENT,</w:t>
-      </w:r>
-    </w:p>
-    <w:p>
-      <w:r>
-        <w:t xml:space="preserve">    nomeCurso VARCHAR(200) NOT NULL,</w:t>
-      </w:r>
-    </w:p>
-    <w:p>
-      <w:r>
-        <w:t xml:space="preserve">    tipoCurso VARCHAR(200) NOT NULL,</w:t>
-      </w:r>
-    </w:p>
-    <w:p>
-      <w:r>
-        <w:t xml:space="preserve">    codigoUsuario INT NOT NULL,</w:t>
-      </w:r>
-    </w:p>
-    <w:p>
-      <w:r>
-        <w:t xml:space="preserve">    FOREIGN KEY (codigoUsuario) REFERENCES tb_usuario(codigoUsuario)</w:t>
-      </w:r>
-    </w:p>
-    <w:p>
-      <w:r>
-        <w:t>);</w:t>
-      </w:r>
-    </w:p>
-    <w:p/>
-    <w:p>
-      <w:r>
-        <w:t>CREATE TABLE tb_aluno (</w:t>
-      </w:r>
-    </w:p>
-    <w:p>
-      <w:pPr>
-        <w:rPr>
-          <w:lang w:val="en-US"/>
-        </w:rPr>
-      </w:pPr>
-      <w:r>
-        <w:t xml:space="preserve">    </w:t>
-      </w:r>
-      <w:r>
-        <w:rPr>
-          <w:lang w:val="en-US"/>
-        </w:rPr>
-        <w:t>codigoAluno INT PRIMARY KEY AUTO_INCREMENT,</w:t>
-      </w:r>
-    </w:p>
-    <w:p>
-      <w:pPr>
-        <w:rPr>
-          <w:lang w:val="en-US"/>
-        </w:rPr>
-      </w:pPr>
-      <w:r>
-        <w:rPr>
-          <w:lang w:val="en-US"/>
-        </w:rPr>
-        <w:t xml:space="preserve">    nomeAluno VARCHAR(200) NOT NULL,</w:t>
-      </w:r>
-    </w:p>
-    <w:p>
-      <w:pPr>
-        <w:rPr>
-          <w:lang w:val="en-US"/>
-        </w:rPr>
-      </w:pPr>
-      <w:r>
-        <w:rPr>
-          <w:lang w:val="en-US"/>
-        </w:rPr>
-        <w:t xml:space="preserve">    cursoAluno INT NOT NULL, </w:t>
-      </w:r>
-    </w:p>
-    <w:p>
-      <w:pPr>
-        <w:rPr>
-          <w:lang w:val="en-US"/>
-        </w:rPr>
-      </w:pPr>
-      <w:r>
-        <w:rPr>
-          <w:lang w:val="en-US"/>
-        </w:rPr>
-        <w:t xml:space="preserve">    inicioCursoAluno DATE NOT NULL,</w:t>
-      </w:r>
-    </w:p>
-    <w:p>
-      <w:pPr>
-        <w:rPr>
-          <w:lang w:val="en-US"/>
-        </w:rPr>
-      </w:pPr>
-      <w:r>
-        <w:rPr>
-          <w:lang w:val="en-US"/>
-        </w:rPr>
-        <w:t xml:space="preserve">    fimCursoAluno DATE NOT NULL,</w:t>
-      </w:r>
-    </w:p>
-    <w:p>
-      <w:pPr>
-        <w:rPr>
-          <w:lang w:val="en-US"/>
-        </w:rPr>
-      </w:pPr>
-      <w:r>
-        <w:rPr>
-          <w:lang w:val="en-US"/>
-        </w:rPr>
-        <w:t xml:space="preserve">    emailAluno VARCHAR(150) NOT NULL UNIQUE,</w:t>
-      </w:r>
-    </w:p>
-    <w:p>
-      <w:pPr>
-        <w:rPr>
-          <w:lang w:val="en-US"/>
-        </w:rPr>
-      </w:pPr>
-      <w:r>
-        <w:rPr>
-          <w:lang w:val="en-US"/>
-        </w:rPr>
-        <w:t xml:space="preserve">    cpfAluno CHAR(11) NOT NULL UNIQUE,</w:t>
-      </w:r>
-    </w:p>
-    <w:p>
-      <w:pPr>
-        <w:rPr>
-          <w:lang w:val="en-US"/>
-        </w:rPr>
-      </w:pPr>
-      <w:r>
-        <w:rPr>
-          <w:lang w:val="en-US"/>
-        </w:rPr>
-        <w:t xml:space="preserve">    salaAluno VARCHAR(50) NOT NULL,</w:t>
-      </w:r>
-    </w:p>
-    <w:p>
-      <w:pPr>
-        <w:rPr>
-          <w:lang w:val="en-US"/>
-        </w:rPr>
-      </w:pPr>
-      <w:r>
-        <w:rPr>
-          <w:lang w:val="en-US"/>
-        </w:rPr>
-        <w:t xml:space="preserve">    codigoUsuario INT NOT NULL,</w:t>
-      </w:r>
-    </w:p>
-    <w:p>
-      <w:pPr>
-        <w:rPr>
-          <w:lang w:val="en-US"/>
-        </w:rPr>
-      </w:pPr>
-      <w:r>
-        <w:rPr>
-          <w:lang w:val="en-US"/>
-        </w:rPr>
-        <w:t xml:space="preserve">    FOREIGN KEY (cursoAluno) REFERENCES tb_cursos(codigoCurso),</w:t>
-      </w:r>
-    </w:p>
-    <w:p>
-      <w:pPr>
-        <w:rPr>
-          <w:lang w:val="en-US"/>
-        </w:rPr>
-      </w:pPr>
-      <w:r>
-        <w:rPr>
-          <w:lang w:val="en-US"/>
-        </w:rPr>
-        <w:t xml:space="preserve">    FOREIGN KEY (codigoUsuario) REFERENCES tb_usuario(codigoUsuario)</w:t>
-      </w:r>
-    </w:p>
-    <w:p>
-      <w:pPr>
-        <w:rPr>
-          <w:lang w:val="en-US"/>
-        </w:rPr>
-      </w:pPr>
-      <w:r>
-        <w:rPr>
-          <w:lang w:val="en-US"/>
-        </w:rPr>
-        <w:t>);</w:t>
-      </w:r>
-    </w:p>
-    <w:p>
-      <w:pPr>
-        <w:rPr>
-          <w:lang w:val="en-US"/>
-        </w:rPr>
-      </w:pPr>
-    </w:p>
-    <w:p>
-      <w:pPr>
-        <w:rPr>
-          <w:lang w:val="en-US"/>
-        </w:rPr>
-      </w:pPr>
-      <w:r>
-        <w:rPr>
-          <w:lang w:val="en-US"/>
-        </w:rPr>
-        <w:t>CREATE TABLE tb_professor (</w:t>
-      </w:r>
-    </w:p>
-    <w:p>
-      <w:pPr>
-        <w:rPr>
-          <w:lang w:val="en-US"/>
-        </w:rPr>
-      </w:pPr>
-      <w:r>
-        <w:rPr>
-          <w:lang w:val="en-US"/>
-        </w:rPr>
-        <w:t xml:space="preserve">    codigoProfessor INT PRIMARY KEY AUTO_INCREMENT,</w:t>
-      </w:r>
-    </w:p>
-    <w:p>
-      <w:pPr>
-        <w:rPr>
-          <w:lang w:val="en-US"/>
-        </w:rPr>
-      </w:pPr>
-      <w:r>
-        <w:rPr>
-          <w:lang w:val="en-US"/>
-        </w:rPr>
-        <w:t xml:space="preserve">    nomeProfessor VARCHAR(200) NOT NULL,</w:t>
-      </w:r>
-    </w:p>
-    <w:p>
-      <w:pPr>
-        <w:rPr>
-          <w:lang w:val="en-US"/>
-        </w:rPr>
-      </w:pPr>
-      <w:r>
-        <w:rPr>
-          <w:lang w:val="en-US"/>
-        </w:rPr>
-        <w:t xml:space="preserve">    ensinaCursoProfessor INT NOT NULL, </w:t>
-      </w:r>
-    </w:p>
-    <w:p>
-      <w:pPr>
-        <w:rPr>
-          <w:lang w:val="en-US"/>
-        </w:rPr>
-      </w:pPr>
-      <w:r>
-        <w:rPr>
-          <w:lang w:val="en-US"/>
-        </w:rPr>
-        <w:t xml:space="preserve">    emailProfessor VARCHAR(200) NOT NULL UNIQUE,</w:t>
-      </w:r>
-    </w:p>
-    <w:p>
-      <w:pPr>
-        <w:rPr>
-          <w:lang w:val="en-US"/>
-        </w:rPr>
-      </w:pPr>
-      <w:r>
-        <w:rPr>
-          <w:lang w:val="en-US"/>
-        </w:rPr>
-        <w:t xml:space="preserve">    cpfProfessor CHAR(11) NOT NULL UNIQUE,</w:t>
-      </w:r>
-    </w:p>
-    <w:p>
-      <w:r>
-        <w:rPr>
-          <w:lang w:val="en-US"/>
-        </w:rPr>
-        <w:t xml:space="preserve">    </w:t>
-      </w:r>
-      <w:r>
-        <w:t>codigoUsuario INT NOT NULL,</w:t>
-      </w:r>
-    </w:p>
-    <w:p>
-      <w:r>
-        <w:t xml:space="preserve">    FOREIGN KEY (ensinaCursoProfessor) REFERENCES tb_cursos(codigoCurso),</w:t>
-      </w:r>
-    </w:p>
-    <w:p>
-      <w:r>
-        <w:t xml:space="preserve">    FOREIGN KEY (codigoUsuario) REFERENCES tb_usuario(codigoUsuario)</w:t>
-      </w:r>
-    </w:p>
-    <w:p>
-      <w:r>
-        <w:t>);</w:t>
-      </w:r>
     </w:p>
     <w:p>
       <w:pPr>
@@ -2957,108 +3863,11 @@
           <w:color w:val="000000" w:themeColor="text1"/>
         </w:rPr>
       </w:pPr>
-    </w:p>
-    <w:p>
-      <w:pPr>
+      <w:r>
         <w:rPr>
           <w:color w:val="000000" w:themeColor="text1"/>
         </w:rPr>
-      </w:pPr>
-    </w:p>
-    <w:p>
-      <w:pPr>
-        <w:rPr>
-          <w:color w:val="000000" w:themeColor="text1"/>
-        </w:rPr>
-      </w:pPr>
-    </w:p>
-    <w:p>
-      <w:pPr>
-        <w:rPr>
-          <w:color w:val="000000" w:themeColor="text1"/>
-        </w:rPr>
-      </w:pPr>
-    </w:p>
-    <w:p>
-      <w:pPr>
-        <w:rPr>
-          <w:color w:val="000000" w:themeColor="text1"/>
-        </w:rPr>
-      </w:pPr>
-    </w:p>
-    <w:p>
-      <w:pPr>
-        <w:rPr>
-          <w:color w:val="000000" w:themeColor="text1"/>
-        </w:rPr>
-      </w:pPr>
-    </w:p>
-    <w:p>
-      <w:pPr>
-        <w:rPr>
-          <w:color w:val="000000" w:themeColor="text1"/>
-        </w:rPr>
-      </w:pPr>
-    </w:p>
-    <w:p>
-      <w:pPr>
-        <w:rPr>
-          <w:color w:val="000000" w:themeColor="text1"/>
-        </w:rPr>
-      </w:pPr>
-    </w:p>
-    <w:p>
-      <w:pPr>
-        <w:rPr>
-          <w:color w:val="000000" w:themeColor="text1"/>
-        </w:rPr>
-      </w:pPr>
-    </w:p>
-    <w:p>
-      <w:pPr>
-        <w:rPr>
-          <w:color w:val="000000" w:themeColor="text1"/>
-        </w:rPr>
-      </w:pPr>
-    </w:p>
-    <w:p>
-      <w:pPr>
-        <w:rPr>
-          <w:color w:val="000000" w:themeColor="text1"/>
-        </w:rPr>
-      </w:pPr>
-    </w:p>
-    <w:p>
-      <w:pPr>
-        <w:rPr>
-          <w:color w:val="000000" w:themeColor="text1"/>
-        </w:rPr>
-      </w:pPr>
-    </w:p>
-    <w:p>
-      <w:pPr>
-        <w:rPr>
-          <w:color w:val="000000" w:themeColor="text1"/>
-        </w:rPr>
-      </w:pPr>
-    </w:p>
-    <w:p>
-      <w:pPr>
-        <w:rPr>
-          <w:color w:val="000000" w:themeColor="text1"/>
-        </w:rPr>
-      </w:pPr>
-    </w:p>
-    <w:p>
-      <w:pPr>
-        <w:rPr>
-          <w:color w:val="000000" w:themeColor="text1"/>
-        </w:rPr>
-      </w:pPr>
-      <w:r>
-        <w:rPr>
-          <w:color w:val="000000" w:themeColor="text1"/>
-        </w:rPr>
+        <w:lastRenderedPageBreak/>
         <w:t>4.</w:t>
       </w:r>
       <w:r>
@@ -3219,7 +4028,6 @@
         </w:numPr>
       </w:pPr>
       <w:r>
-        <w:lastRenderedPageBreak/>
         <w:t>Evidências como prints ou links para os testes.</w:t>
       </w:r>
     </w:p>
@@ -3330,6 +4138,11 @@
         <w:docPartUnique/>
       </w:docPartObj>
     </w:sdtPr>
+    <w:sdtEndPr>
+      <w:rPr>
+        <w:rStyle w:val="Nmerodepgina"/>
+      </w:rPr>
+    </w:sdtEndPr>
     <w:sdtContent>
       <w:p>
         <w:pPr>
@@ -3382,6 +4195,11 @@
         <w:docPartUnique/>
       </w:docPartObj>
     </w:sdtPr>
+    <w:sdtEndPr>
+      <w:rPr>
+        <w:rStyle w:val="Nmerodepgina"/>
+      </w:rPr>
+    </w:sdtEndPr>
     <w:sdtContent>
       <w:p>
         <w:pPr>

</xml_diff>

<commit_message>
A parte de gerenciamento de alunos está pronta
</commit_message>
<xml_diff>
--- a/Documentação do Software.docx
+++ b/Documentação do Software.docx
@@ -2488,1306 +2488,1068 @@
           <w:sz w:val="32"/>
           <w:szCs w:val="32"/>
         </w:rPr>
-        <w:t>REVISAR DOCUMENTAÇÃO APÓS A MUDANÇA DO BANCO DE DADOS</w:t>
-      </w:r>
-    </w:p>
-    <w:p>
-      <w:pPr>
-        <w:rPr>
-          <w:b/>
-          <w:bCs/>
-          <w:sz w:val="32"/>
-          <w:szCs w:val="32"/>
-        </w:rPr>
-      </w:pPr>
-    </w:p>
-    <w:p>
-      <w:r>
-        <w:t xml:space="preserve"> </w:t>
-      </w:r>
-    </w:p>
-    <w:p>
-      <w:r>
         <w:t xml:space="preserve">CREATE DATABASE </w:t>
       </w:r>
       <w:proofErr w:type="spellStart"/>
       <w:r>
+        <w:rPr>
+          <w:b/>
+          <w:bCs/>
+          <w:sz w:val="32"/>
+          <w:szCs w:val="32"/>
+        </w:rPr>
         <w:t>gerenciamento_academico</w:t>
       </w:r>
       <w:proofErr w:type="spellEnd"/>
       <w:r>
+        <w:rPr>
+          <w:b/>
+          <w:bCs/>
+          <w:sz w:val="32"/>
+          <w:szCs w:val="32"/>
+        </w:rPr>
         <w:t>;</w:t>
       </w:r>
     </w:p>
     <w:p>
-      <w:r>
+      <w:pPr>
+        <w:rPr>
+          <w:b/>
+          <w:bCs/>
+          <w:sz w:val="32"/>
+          <w:szCs w:val="32"/>
+        </w:rPr>
+      </w:pPr>
+      <w:r>
+        <w:rPr>
+          <w:b/>
+          <w:bCs/>
+          <w:sz w:val="32"/>
+          <w:szCs w:val="32"/>
+        </w:rPr>
         <w:t xml:space="preserve">USE </w:t>
       </w:r>
       <w:proofErr w:type="spellStart"/>
       <w:r>
+        <w:rPr>
+          <w:b/>
+          <w:bCs/>
+          <w:sz w:val="32"/>
+          <w:szCs w:val="32"/>
+        </w:rPr>
         <w:t>gerenciamento_academico</w:t>
       </w:r>
       <w:proofErr w:type="spellEnd"/>
       <w:r>
+        <w:rPr>
+          <w:b/>
+          <w:bCs/>
+          <w:sz w:val="32"/>
+          <w:szCs w:val="32"/>
+        </w:rPr>
         <w:t>;</w:t>
       </w:r>
     </w:p>
-    <w:p/>
-    <w:p>
-      <w:pPr>
-        <w:rPr>
+    <w:p>
+      <w:pPr>
+        <w:rPr>
+          <w:b/>
+          <w:bCs/>
+          <w:sz w:val="32"/>
+          <w:szCs w:val="32"/>
+        </w:rPr>
+      </w:pPr>
+    </w:p>
+    <w:p>
+      <w:pPr>
+        <w:rPr>
+          <w:b/>
+          <w:bCs/>
+          <w:sz w:val="32"/>
+          <w:szCs w:val="32"/>
+        </w:rPr>
+      </w:pPr>
+      <w:r>
+        <w:rPr>
+          <w:b/>
+          <w:bCs/>
+          <w:sz w:val="32"/>
+          <w:szCs w:val="32"/>
+        </w:rPr>
+        <w:t xml:space="preserve">CREATE TABLE </w:t>
+      </w:r>
+      <w:proofErr w:type="spellStart"/>
+      <w:r>
+        <w:rPr>
+          <w:b/>
+          <w:bCs/>
+          <w:sz w:val="32"/>
+          <w:szCs w:val="32"/>
+        </w:rPr>
+        <w:t>tb_usuario</w:t>
+      </w:r>
+      <w:proofErr w:type="spellEnd"/>
+      <w:r>
+        <w:rPr>
+          <w:b/>
+          <w:bCs/>
+          <w:sz w:val="32"/>
+          <w:szCs w:val="32"/>
+        </w:rPr>
+        <w:t xml:space="preserve"> (</w:t>
+      </w:r>
+    </w:p>
+    <w:p>
+      <w:pPr>
+        <w:rPr>
+          <w:b/>
+          <w:bCs/>
+          <w:sz w:val="32"/>
+          <w:szCs w:val="32"/>
+        </w:rPr>
+      </w:pPr>
+      <w:r>
+        <w:rPr>
+          <w:b/>
+          <w:bCs/>
+          <w:sz w:val="32"/>
+          <w:szCs w:val="32"/>
+        </w:rPr>
+        <w:t xml:space="preserve">    </w:t>
+      </w:r>
+      <w:proofErr w:type="spellStart"/>
+      <w:r>
+        <w:rPr>
+          <w:b/>
+          <w:bCs/>
+          <w:sz w:val="32"/>
+          <w:szCs w:val="32"/>
+        </w:rPr>
+        <w:t>codigoUsuario</w:t>
+      </w:r>
+      <w:proofErr w:type="spellEnd"/>
+      <w:r>
+        <w:rPr>
+          <w:b/>
+          <w:bCs/>
+          <w:sz w:val="32"/>
+          <w:szCs w:val="32"/>
+        </w:rPr>
+        <w:t xml:space="preserve"> INT PRIMARY KEY AUTO_INCREMENT,</w:t>
+      </w:r>
+    </w:p>
+    <w:p>
+      <w:pPr>
+        <w:rPr>
+          <w:b/>
+          <w:bCs/>
+          <w:sz w:val="32"/>
+          <w:szCs w:val="32"/>
+        </w:rPr>
+      </w:pPr>
+      <w:r>
+        <w:rPr>
+          <w:b/>
+          <w:bCs/>
+          <w:sz w:val="32"/>
+          <w:szCs w:val="32"/>
+        </w:rPr>
+        <w:t xml:space="preserve">    </w:t>
+      </w:r>
+      <w:proofErr w:type="spellStart"/>
+      <w:r>
+        <w:rPr>
+          <w:b/>
+          <w:bCs/>
+          <w:sz w:val="32"/>
+          <w:szCs w:val="32"/>
+        </w:rPr>
+        <w:t>nomeUsuario</w:t>
+      </w:r>
+      <w:proofErr w:type="spellEnd"/>
+      <w:r>
+        <w:rPr>
+          <w:b/>
+          <w:bCs/>
+          <w:sz w:val="32"/>
+          <w:szCs w:val="32"/>
+        </w:rPr>
+        <w:t xml:space="preserve"> VARCHAR(200) NOT NULL,</w:t>
+      </w:r>
+    </w:p>
+    <w:p>
+      <w:pPr>
+        <w:rPr>
+          <w:b/>
+          <w:bCs/>
+          <w:sz w:val="32"/>
+          <w:szCs w:val="32"/>
           <w:lang w:val="en-US"/>
         </w:rPr>
       </w:pPr>
       <w:r>
         <w:rPr>
+          <w:b/>
+          <w:bCs/>
+          <w:sz w:val="32"/>
+          <w:szCs w:val="32"/>
+        </w:rPr>
+        <w:t xml:space="preserve">    </w:t>
+      </w:r>
+      <w:r>
+        <w:rPr>
+          <w:b/>
+          <w:bCs/>
+          <w:sz w:val="32"/>
+          <w:szCs w:val="32"/>
           <w:lang w:val="en-US"/>
         </w:rPr>
-        <w:t xml:space="preserve">CREATE TABLE </w:t>
+        <w:t>cpfUsuario VARCHAR(14) NOT NULL UNIQUE,</w:t>
+      </w:r>
+    </w:p>
+    <w:p>
+      <w:pPr>
+        <w:rPr>
+          <w:b/>
+          <w:bCs/>
+          <w:sz w:val="32"/>
+          <w:szCs w:val="32"/>
+        </w:rPr>
+      </w:pPr>
+      <w:r>
+        <w:rPr>
+          <w:b/>
+          <w:bCs/>
+          <w:sz w:val="32"/>
+          <w:szCs w:val="32"/>
+          <w:lang w:val="en-US"/>
+        </w:rPr>
+        <w:t xml:space="preserve">    </w:t>
       </w:r>
       <w:proofErr w:type="spellStart"/>
       <w:r>
         <w:rPr>
+          <w:b/>
+          <w:bCs/>
+          <w:sz w:val="32"/>
+          <w:szCs w:val="32"/>
+        </w:rPr>
+        <w:t>dataNascimentoUsuario</w:t>
+      </w:r>
+      <w:proofErr w:type="spellEnd"/>
+      <w:r>
+        <w:rPr>
+          <w:b/>
+          <w:bCs/>
+          <w:sz w:val="32"/>
+          <w:szCs w:val="32"/>
+        </w:rPr>
+        <w:t xml:space="preserve"> DATE NOT NULL,</w:t>
+      </w:r>
+    </w:p>
+    <w:p>
+      <w:pPr>
+        <w:rPr>
+          <w:b/>
+          <w:bCs/>
+          <w:sz w:val="32"/>
+          <w:szCs w:val="32"/>
           <w:lang w:val="en-US"/>
         </w:rPr>
-        <w:t>tb_usuario</w:t>
-      </w:r>
-      <w:proofErr w:type="spellEnd"/>
-      <w:r>
-        <w:rPr>
-          <w:lang w:val="en-US"/>
-        </w:rPr>
-        <w:t xml:space="preserve"> (</w:t>
-      </w:r>
-    </w:p>
-    <w:p>
-      <w:pPr>
-        <w:rPr>
-          <w:lang w:val="en-US"/>
-        </w:rPr>
-      </w:pPr>
-      <w:r>
-        <w:rPr>
-          <w:lang w:val="en-US"/>
-        </w:rPr>
-        <w:t xml:space="preserve">    </w:t>
-      </w:r>
-      <w:proofErr w:type="spellStart"/>
-      <w:r>
-        <w:rPr>
-          <w:lang w:val="en-US"/>
-        </w:rPr>
-        <w:t>codigoUsuario</w:t>
-      </w:r>
-      <w:proofErr w:type="spellEnd"/>
-      <w:r>
-        <w:rPr>
-          <w:lang w:val="en-US"/>
-        </w:rPr>
-        <w:t xml:space="preserve"> INT PRIMARY KEY AUTO_INCREMENT,</w:t>
-      </w:r>
-    </w:p>
-    <w:p>
-      <w:pPr>
-        <w:rPr>
-          <w:lang w:val="en-US"/>
-        </w:rPr>
-      </w:pPr>
-      <w:r>
-        <w:rPr>
-          <w:lang w:val="en-US"/>
-        </w:rPr>
-        <w:t xml:space="preserve">    </w:t>
-      </w:r>
-      <w:proofErr w:type="spellStart"/>
-      <w:r>
-        <w:rPr>
-          <w:lang w:val="en-US"/>
-        </w:rPr>
-        <w:t>nomeUsuario</w:t>
-      </w:r>
-      <w:proofErr w:type="spellEnd"/>
-      <w:r>
-        <w:rPr>
-          <w:lang w:val="en-US"/>
-        </w:rPr>
-        <w:t xml:space="preserve"> </w:t>
-      </w:r>
-      <w:proofErr w:type="gramStart"/>
-      <w:r>
-        <w:rPr>
-          <w:lang w:val="en-US"/>
-        </w:rPr>
-        <w:t>VARCHAR(</w:t>
-      </w:r>
-      <w:proofErr w:type="gramEnd"/>
-      <w:r>
-        <w:rPr>
-          <w:lang w:val="en-US"/>
-        </w:rPr>
-        <w:t>200) NOT NULL,</w:t>
-      </w:r>
-    </w:p>
-    <w:p>
-      <w:pPr>
-        <w:rPr>
-          <w:lang w:val="en-US"/>
-        </w:rPr>
-      </w:pPr>
-      <w:r>
-        <w:rPr>
-          <w:lang w:val="en-US"/>
+      </w:pPr>
+      <w:r>
+        <w:rPr>
+          <w:b/>
+          <w:bCs/>
+          <w:sz w:val="32"/>
+          <w:szCs w:val="32"/>
         </w:rPr>
         <w:lastRenderedPageBreak/>
         <w:t xml:space="preserve">    </w:t>
       </w:r>
+      <w:r>
+        <w:rPr>
+          <w:b/>
+          <w:bCs/>
+          <w:sz w:val="32"/>
+          <w:szCs w:val="32"/>
+          <w:lang w:val="en-US"/>
+        </w:rPr>
+        <w:t>emailUsuario VARCHAR(200) NOT NULL UNIQUE,</w:t>
+      </w:r>
+    </w:p>
+    <w:p>
+      <w:pPr>
+        <w:rPr>
+          <w:b/>
+          <w:bCs/>
+          <w:sz w:val="32"/>
+          <w:szCs w:val="32"/>
+          <w:lang w:val="en-US"/>
+        </w:rPr>
+      </w:pPr>
+      <w:r>
+        <w:rPr>
+          <w:b/>
+          <w:bCs/>
+          <w:sz w:val="32"/>
+          <w:szCs w:val="32"/>
+          <w:lang w:val="en-US"/>
+        </w:rPr>
+        <w:t xml:space="preserve">    senhaUsuario VARCHAR(255) NOT NULL</w:t>
+      </w:r>
+    </w:p>
+    <w:p>
+      <w:pPr>
+        <w:rPr>
+          <w:b/>
+          <w:bCs/>
+          <w:sz w:val="32"/>
+          <w:szCs w:val="32"/>
+          <w:lang w:val="en-US"/>
+        </w:rPr>
+      </w:pPr>
+      <w:r>
+        <w:rPr>
+          <w:b/>
+          <w:bCs/>
+          <w:sz w:val="32"/>
+          <w:szCs w:val="32"/>
+          <w:lang w:val="en-US"/>
+        </w:rPr>
+        <w:t>);</w:t>
+      </w:r>
+    </w:p>
+    <w:p>
+      <w:pPr>
+        <w:rPr>
+          <w:b/>
+          <w:bCs/>
+          <w:sz w:val="32"/>
+          <w:szCs w:val="32"/>
+          <w:lang w:val="en-US"/>
+        </w:rPr>
+      </w:pPr>
+    </w:p>
+    <w:p>
+      <w:pPr>
+        <w:rPr>
+          <w:b/>
+          <w:bCs/>
+          <w:sz w:val="32"/>
+          <w:szCs w:val="32"/>
+          <w:lang w:val="en-US"/>
+        </w:rPr>
+      </w:pPr>
+      <w:r>
+        <w:rPr>
+          <w:b/>
+          <w:bCs/>
+          <w:sz w:val="32"/>
+          <w:szCs w:val="32"/>
+          <w:lang w:val="en-US"/>
+        </w:rPr>
+        <w:t>CREATE TABLE tb_cursos (</w:t>
+      </w:r>
+    </w:p>
+    <w:p>
+      <w:pPr>
+        <w:rPr>
+          <w:b/>
+          <w:bCs/>
+          <w:sz w:val="32"/>
+          <w:szCs w:val="32"/>
+          <w:lang w:val="en-US"/>
+        </w:rPr>
+      </w:pPr>
+      <w:r>
+        <w:rPr>
+          <w:b/>
+          <w:bCs/>
+          <w:sz w:val="32"/>
+          <w:szCs w:val="32"/>
+          <w:lang w:val="en-US"/>
+        </w:rPr>
+        <w:t xml:space="preserve">    codigoCurso INT PRIMARY KEY AUTO_INCREMENT,</w:t>
+      </w:r>
+    </w:p>
+    <w:p>
+      <w:pPr>
+        <w:rPr>
+          <w:b/>
+          <w:bCs/>
+          <w:sz w:val="32"/>
+          <w:szCs w:val="32"/>
+          <w:lang w:val="en-US"/>
+        </w:rPr>
+      </w:pPr>
+      <w:r>
+        <w:rPr>
+          <w:b/>
+          <w:bCs/>
+          <w:sz w:val="32"/>
+          <w:szCs w:val="32"/>
+          <w:lang w:val="en-US"/>
+        </w:rPr>
+        <w:t xml:space="preserve">    nomeCurso VARCHAR(200) NOT NULL,</w:t>
+      </w:r>
+    </w:p>
+    <w:p>
+      <w:pPr>
+        <w:rPr>
+          <w:b/>
+          <w:bCs/>
+          <w:sz w:val="32"/>
+          <w:szCs w:val="32"/>
+          <w:lang w:val="en-US"/>
+        </w:rPr>
+      </w:pPr>
+      <w:r>
+        <w:rPr>
+          <w:b/>
+          <w:bCs/>
+          <w:sz w:val="32"/>
+          <w:szCs w:val="32"/>
+          <w:lang w:val="en-US"/>
+        </w:rPr>
+        <w:t xml:space="preserve">    tipoCurso VARCHAR(200) NOT NULL</w:t>
+      </w:r>
+    </w:p>
+    <w:p>
+      <w:pPr>
+        <w:rPr>
+          <w:b/>
+          <w:bCs/>
+          <w:sz w:val="32"/>
+          <w:szCs w:val="32"/>
+          <w:lang w:val="en-US"/>
+        </w:rPr>
+      </w:pPr>
+      <w:r>
+        <w:rPr>
+          <w:b/>
+          <w:bCs/>
+          <w:sz w:val="32"/>
+          <w:szCs w:val="32"/>
+          <w:lang w:val="en-US"/>
+        </w:rPr>
+        <w:t>);</w:t>
+      </w:r>
+    </w:p>
+    <w:p>
+      <w:pPr>
+        <w:rPr>
+          <w:b/>
+          <w:bCs/>
+          <w:sz w:val="32"/>
+          <w:szCs w:val="32"/>
+          <w:lang w:val="en-US"/>
+        </w:rPr>
+      </w:pPr>
+    </w:p>
+    <w:p>
+      <w:pPr>
+        <w:rPr>
+          <w:b/>
+          <w:bCs/>
+          <w:sz w:val="32"/>
+          <w:szCs w:val="32"/>
+          <w:lang w:val="en-US"/>
+        </w:rPr>
+      </w:pPr>
+      <w:r>
+        <w:rPr>
+          <w:b/>
+          <w:bCs/>
+          <w:sz w:val="32"/>
+          <w:szCs w:val="32"/>
+          <w:lang w:val="en-US"/>
+        </w:rPr>
+        <w:t>CREATE TABLE tb_aluno (</w:t>
+      </w:r>
+    </w:p>
+    <w:p>
+      <w:pPr>
+        <w:rPr>
+          <w:b/>
+          <w:bCs/>
+          <w:sz w:val="32"/>
+          <w:szCs w:val="32"/>
+          <w:lang w:val="en-US"/>
+        </w:rPr>
+      </w:pPr>
+      <w:r>
+        <w:rPr>
+          <w:b/>
+          <w:bCs/>
+          <w:sz w:val="32"/>
+          <w:szCs w:val="32"/>
+          <w:lang w:val="en-US"/>
+        </w:rPr>
+        <w:t xml:space="preserve">    codigoAluno INT PRIMARY KEY AUTO_INCREMENT,</w:t>
+      </w:r>
+    </w:p>
+    <w:p>
+      <w:pPr>
+        <w:rPr>
+          <w:b/>
+          <w:bCs/>
+          <w:sz w:val="32"/>
+          <w:szCs w:val="32"/>
+        </w:rPr>
+      </w:pPr>
+      <w:r>
+        <w:rPr>
+          <w:b/>
+          <w:bCs/>
+          <w:sz w:val="32"/>
+          <w:szCs w:val="32"/>
+          <w:lang w:val="en-US"/>
+        </w:rPr>
+        <w:t xml:space="preserve">    </w:t>
+      </w:r>
       <w:proofErr w:type="spellStart"/>
       <w:r>
         <w:rPr>
+          <w:b/>
+          <w:bCs/>
+          <w:sz w:val="32"/>
+          <w:szCs w:val="32"/>
+        </w:rPr>
+        <w:t>nomeAluno</w:t>
+      </w:r>
+      <w:proofErr w:type="spellEnd"/>
+      <w:r>
+        <w:rPr>
+          <w:b/>
+          <w:bCs/>
+          <w:sz w:val="32"/>
+          <w:szCs w:val="32"/>
+        </w:rPr>
+        <w:t xml:space="preserve"> VARCHAR(200) NOT NULL,</w:t>
+      </w:r>
+    </w:p>
+    <w:p>
+      <w:pPr>
+        <w:rPr>
+          <w:b/>
+          <w:bCs/>
+          <w:sz w:val="32"/>
+          <w:szCs w:val="32"/>
+        </w:rPr>
+      </w:pPr>
+      <w:r>
+        <w:rPr>
+          <w:b/>
+          <w:bCs/>
+          <w:sz w:val="32"/>
+          <w:szCs w:val="32"/>
+        </w:rPr>
+        <w:t xml:space="preserve">    </w:t>
+      </w:r>
+      <w:proofErr w:type="spellStart"/>
+      <w:r>
+        <w:rPr>
+          <w:b/>
+          <w:bCs/>
+          <w:sz w:val="32"/>
+          <w:szCs w:val="32"/>
+        </w:rPr>
+        <w:t>cursoAluno</w:t>
+      </w:r>
+      <w:proofErr w:type="spellEnd"/>
+      <w:r>
+        <w:rPr>
+          <w:b/>
+          <w:bCs/>
+          <w:sz w:val="32"/>
+          <w:szCs w:val="32"/>
+        </w:rPr>
+        <w:t xml:space="preserve"> VARCHAR(200) NOT NULL,</w:t>
+      </w:r>
+    </w:p>
+    <w:p>
+      <w:pPr>
+        <w:rPr>
+          <w:b/>
+          <w:bCs/>
+          <w:sz w:val="32"/>
+          <w:szCs w:val="32"/>
+        </w:rPr>
+      </w:pPr>
+      <w:r>
+        <w:rPr>
+          <w:b/>
+          <w:bCs/>
+          <w:sz w:val="32"/>
+          <w:szCs w:val="32"/>
+        </w:rPr>
+        <w:t xml:space="preserve">    </w:t>
+      </w:r>
+      <w:proofErr w:type="spellStart"/>
+      <w:r>
+        <w:rPr>
+          <w:b/>
+          <w:bCs/>
+          <w:sz w:val="32"/>
+          <w:szCs w:val="32"/>
+        </w:rPr>
+        <w:t>inicioCursoAluno</w:t>
+      </w:r>
+      <w:proofErr w:type="spellEnd"/>
+      <w:r>
+        <w:rPr>
+          <w:b/>
+          <w:bCs/>
+          <w:sz w:val="32"/>
+          <w:szCs w:val="32"/>
+        </w:rPr>
+        <w:t xml:space="preserve"> VARCHAR(10) NOT NULL,</w:t>
+      </w:r>
+    </w:p>
+    <w:p>
+      <w:pPr>
+        <w:rPr>
+          <w:b/>
+          <w:bCs/>
+          <w:sz w:val="32"/>
+          <w:szCs w:val="32"/>
+        </w:rPr>
+      </w:pPr>
+      <w:r>
+        <w:rPr>
+          <w:b/>
+          <w:bCs/>
+          <w:sz w:val="32"/>
+          <w:szCs w:val="32"/>
+        </w:rPr>
+        <w:t xml:space="preserve">    </w:t>
+      </w:r>
+      <w:proofErr w:type="spellStart"/>
+      <w:r>
+        <w:rPr>
+          <w:b/>
+          <w:bCs/>
+          <w:sz w:val="32"/>
+          <w:szCs w:val="32"/>
+        </w:rPr>
+        <w:t>fimCursoAluno</w:t>
+      </w:r>
+      <w:proofErr w:type="spellEnd"/>
+      <w:r>
+        <w:rPr>
+          <w:b/>
+          <w:bCs/>
+          <w:sz w:val="32"/>
+          <w:szCs w:val="32"/>
+        </w:rPr>
+        <w:t xml:space="preserve"> VARCHAR(10) NOT NULL,</w:t>
+      </w:r>
+    </w:p>
+    <w:p>
+      <w:pPr>
+        <w:rPr>
+          <w:b/>
+          <w:bCs/>
+          <w:sz w:val="32"/>
+          <w:szCs w:val="32"/>
           <w:lang w:val="en-US"/>
         </w:rPr>
-        <w:t>cpfUsuario</w:t>
+      </w:pPr>
+      <w:r>
+        <w:rPr>
+          <w:b/>
+          <w:bCs/>
+          <w:sz w:val="32"/>
+          <w:szCs w:val="32"/>
+        </w:rPr>
+        <w:t xml:space="preserve">    </w:t>
+      </w:r>
+      <w:r>
+        <w:rPr>
+          <w:b/>
+          <w:bCs/>
+          <w:sz w:val="32"/>
+          <w:szCs w:val="32"/>
+          <w:lang w:val="en-US"/>
+        </w:rPr>
+        <w:t>emailAluno VARCHAR(150) NOT NULL UNIQUE,</w:t>
+      </w:r>
+    </w:p>
+    <w:p>
+      <w:pPr>
+        <w:rPr>
+          <w:b/>
+          <w:bCs/>
+          <w:sz w:val="32"/>
+          <w:szCs w:val="32"/>
+          <w:lang w:val="en-US"/>
+        </w:rPr>
+      </w:pPr>
+      <w:r>
+        <w:rPr>
+          <w:b/>
+          <w:bCs/>
+          <w:sz w:val="32"/>
+          <w:szCs w:val="32"/>
+          <w:lang w:val="en-US"/>
+        </w:rPr>
+        <w:t xml:space="preserve">    cpfAluno CHAR(11) NOT NULL UNIQUE,</w:t>
+      </w:r>
+    </w:p>
+    <w:p>
+      <w:pPr>
+        <w:rPr>
+          <w:b/>
+          <w:bCs/>
+          <w:sz w:val="32"/>
+          <w:szCs w:val="32"/>
+          <w:lang w:val="en-US"/>
+        </w:rPr>
+      </w:pPr>
+      <w:r>
+        <w:rPr>
+          <w:b/>
+          <w:bCs/>
+          <w:sz w:val="32"/>
+          <w:szCs w:val="32"/>
+          <w:lang w:val="en-US"/>
+        </w:rPr>
+        <w:t xml:space="preserve">    salaAluno VARCHAR(50) NOT NULL,</w:t>
+      </w:r>
+    </w:p>
+    <w:p>
+      <w:pPr>
+        <w:rPr>
+          <w:b/>
+          <w:bCs/>
+          <w:sz w:val="32"/>
+          <w:szCs w:val="32"/>
+          <w:lang w:val="en-US"/>
+        </w:rPr>
+      </w:pPr>
+      <w:r>
+        <w:rPr>
+          <w:b/>
+          <w:bCs/>
+          <w:sz w:val="32"/>
+          <w:szCs w:val="32"/>
+          <w:lang w:val="en-US"/>
+        </w:rPr>
+        <w:t xml:space="preserve">    senhaAluno VARCHAR(200) NOT NULL</w:t>
+      </w:r>
+    </w:p>
+    <w:p>
+      <w:pPr>
+        <w:rPr>
+          <w:b/>
+          <w:bCs/>
+          <w:sz w:val="32"/>
+          <w:szCs w:val="32"/>
+          <w:lang w:val="en-US"/>
+        </w:rPr>
+      </w:pPr>
+      <w:r>
+        <w:rPr>
+          <w:b/>
+          <w:bCs/>
+          <w:sz w:val="32"/>
+          <w:szCs w:val="32"/>
+          <w:lang w:val="en-US"/>
+        </w:rPr>
+        <w:t>);</w:t>
+      </w:r>
+    </w:p>
+    <w:p>
+      <w:pPr>
+        <w:rPr>
+          <w:b/>
+          <w:bCs/>
+          <w:sz w:val="32"/>
+          <w:szCs w:val="32"/>
+          <w:lang w:val="en-US"/>
+        </w:rPr>
+      </w:pPr>
+    </w:p>
+    <w:p>
+      <w:pPr>
+        <w:rPr>
+          <w:b/>
+          <w:bCs/>
+          <w:sz w:val="32"/>
+          <w:szCs w:val="32"/>
+          <w:lang w:val="en-US"/>
+        </w:rPr>
+      </w:pPr>
+      <w:r>
+        <w:rPr>
+          <w:b/>
+          <w:bCs/>
+          <w:sz w:val="32"/>
+          <w:szCs w:val="32"/>
+          <w:lang w:val="en-US"/>
+        </w:rPr>
+        <w:t>CREATE TABLE tb_professor (</w:t>
+      </w:r>
+    </w:p>
+    <w:p>
+      <w:pPr>
+        <w:rPr>
+          <w:b/>
+          <w:bCs/>
+          <w:sz w:val="32"/>
+          <w:szCs w:val="32"/>
+          <w:lang w:val="en-US"/>
+        </w:rPr>
+      </w:pPr>
+      <w:r>
+        <w:rPr>
+          <w:b/>
+          <w:bCs/>
+          <w:sz w:val="32"/>
+          <w:szCs w:val="32"/>
+          <w:lang w:val="en-US"/>
+        </w:rPr>
+        <w:t xml:space="preserve">    codigoProfessor INT PRIMARY KEY AUTO_INCREMENT,</w:t>
+      </w:r>
+    </w:p>
+    <w:p>
+      <w:pPr>
+        <w:rPr>
+          <w:b/>
+          <w:bCs/>
+          <w:sz w:val="32"/>
+          <w:szCs w:val="32"/>
+          <w:lang w:val="en-US"/>
+        </w:rPr>
+      </w:pPr>
+      <w:r>
+        <w:rPr>
+          <w:b/>
+          <w:bCs/>
+          <w:sz w:val="32"/>
+          <w:szCs w:val="32"/>
+          <w:lang w:val="en-US"/>
+        </w:rPr>
+        <w:t xml:space="preserve">    nomeProfessor VARCHAR(200) NOT NULL,</w:t>
+      </w:r>
+    </w:p>
+    <w:p>
+      <w:pPr>
+        <w:rPr>
+          <w:b/>
+          <w:bCs/>
+          <w:sz w:val="32"/>
+          <w:szCs w:val="32"/>
+          <w:lang w:val="en-US"/>
+        </w:rPr>
+      </w:pPr>
+      <w:r>
+        <w:rPr>
+          <w:b/>
+          <w:bCs/>
+          <w:sz w:val="32"/>
+          <w:szCs w:val="32"/>
+          <w:lang w:val="en-US"/>
+        </w:rPr>
+        <w:t xml:space="preserve">    ensinaCursoProfessor VARCHAR(200) NOT NULL, </w:t>
+      </w:r>
+    </w:p>
+    <w:p>
+      <w:pPr>
+        <w:rPr>
+          <w:b/>
+          <w:bCs/>
+          <w:sz w:val="32"/>
+          <w:szCs w:val="32"/>
+          <w:lang w:val="en-US"/>
+        </w:rPr>
+      </w:pPr>
+      <w:r>
+        <w:rPr>
+          <w:b/>
+          <w:bCs/>
+          <w:sz w:val="32"/>
+          <w:szCs w:val="32"/>
+          <w:lang w:val="en-US"/>
+        </w:rPr>
+        <w:t xml:space="preserve">    emailProfessor VARCHAR(200) NOT NULL UNIQUE,</w:t>
+      </w:r>
+    </w:p>
+    <w:p>
+      <w:pPr>
+        <w:rPr>
+          <w:b/>
+          <w:bCs/>
+          <w:sz w:val="32"/>
+          <w:szCs w:val="32"/>
+          <w:lang w:val="en-US"/>
+        </w:rPr>
+      </w:pPr>
+      <w:r>
+        <w:rPr>
+          <w:b/>
+          <w:bCs/>
+          <w:sz w:val="32"/>
+          <w:szCs w:val="32"/>
+          <w:lang w:val="en-US"/>
+        </w:rPr>
+        <w:t xml:space="preserve">    senhaProfessor VARCHAR(200) NOT NULL UNIQUE,</w:t>
+      </w:r>
+    </w:p>
+    <w:p>
+      <w:pPr>
+        <w:rPr>
+          <w:b/>
+          <w:bCs/>
+          <w:sz w:val="32"/>
+          <w:szCs w:val="32"/>
+          <w:lang w:val="en-US"/>
+        </w:rPr>
+      </w:pPr>
+      <w:r>
+        <w:rPr>
+          <w:b/>
+          <w:bCs/>
+          <w:sz w:val="32"/>
+          <w:szCs w:val="32"/>
+          <w:lang w:val="en-US"/>
+        </w:rPr>
+        <w:t xml:space="preserve">    cpfProfessor CHAR(11) NOT NULL UNIQUE,</w:t>
+      </w:r>
+    </w:p>
+    <w:p>
+      <w:pPr>
+        <w:rPr>
+          <w:b/>
+          <w:bCs/>
+          <w:sz w:val="32"/>
+          <w:szCs w:val="32"/>
+          <w:lang w:val="en-US"/>
+        </w:rPr>
+      </w:pPr>
+      <w:r>
+        <w:rPr>
+          <w:b/>
+          <w:bCs/>
+          <w:sz w:val="32"/>
+          <w:szCs w:val="32"/>
+          <w:lang w:val="en-US"/>
+        </w:rPr>
+        <w:t xml:space="preserve">    codigoUsuario INT NOT NULL</w:t>
+      </w:r>
+    </w:p>
+    <w:p>
+      <w:pPr>
+        <w:rPr>
+          <w:b/>
+          <w:bCs/>
+          <w:sz w:val="32"/>
+          <w:szCs w:val="32"/>
+          <w:lang w:val="en-US"/>
+        </w:rPr>
+      </w:pPr>
+      <w:r>
+        <w:rPr>
+          <w:b/>
+          <w:bCs/>
+          <w:sz w:val="32"/>
+          <w:szCs w:val="32"/>
+          <w:lang w:val="en-US"/>
+        </w:rPr>
+        <w:t>);</w:t>
+      </w:r>
+    </w:p>
+    <w:p>
+      <w:pPr>
+        <w:rPr>
+          <w:b/>
+          <w:bCs/>
+          <w:sz w:val="32"/>
+          <w:szCs w:val="32"/>
+          <w:lang w:val="en-US"/>
+        </w:rPr>
+      </w:pPr>
+    </w:p>
+    <w:p>
+      <w:pPr>
+        <w:rPr>
+          <w:b/>
+          <w:bCs/>
+          <w:sz w:val="32"/>
+          <w:szCs w:val="32"/>
+          <w:lang w:val="en-US"/>
+        </w:rPr>
+      </w:pPr>
+      <w:r>
+        <w:rPr>
+          <w:b/>
+          <w:bCs/>
+          <w:sz w:val="32"/>
+          <w:szCs w:val="32"/>
+          <w:lang w:val="en-US"/>
+        </w:rPr>
+        <w:t>ALTER TABLE tb_aluno MODIFY inicioCursoAluno VARCHAR(50) NOT NULL;</w:t>
+      </w:r>
+    </w:p>
+    <w:p>
+      <w:pPr>
+        <w:rPr>
+          <w:b/>
+          <w:bCs/>
+          <w:sz w:val="32"/>
+          <w:szCs w:val="32"/>
+        </w:rPr>
+      </w:pPr>
+      <w:r>
+        <w:rPr>
+          <w:b/>
+          <w:bCs/>
+          <w:sz w:val="32"/>
+          <w:szCs w:val="32"/>
+        </w:rPr>
+        <w:lastRenderedPageBreak/>
+        <w:t xml:space="preserve">ALTER TABLE </w:t>
+      </w:r>
+      <w:proofErr w:type="spellStart"/>
+      <w:r>
+        <w:rPr>
+          <w:b/>
+          <w:bCs/>
+          <w:sz w:val="32"/>
+          <w:szCs w:val="32"/>
+        </w:rPr>
+        <w:t>tb_aluno</w:t>
       </w:r>
       <w:proofErr w:type="spellEnd"/>
       <w:r>
         <w:rPr>
-          <w:lang w:val="en-US"/>
-        </w:rPr>
-        <w:t xml:space="preserve"> </w:t>
-      </w:r>
-      <w:proofErr w:type="gramStart"/>
-      <w:r>
-        <w:rPr>
-          <w:lang w:val="en-US"/>
-        </w:rPr>
-        <w:t>varchar(</w:t>
-      </w:r>
-      <w:proofErr w:type="gramEnd"/>
-      <w:r>
-        <w:rPr>
-          <w:lang w:val="en-US"/>
-        </w:rPr>
-        <w:t>14)</w:t>
-      </w:r>
-      <w:r>
-        <w:rPr>
-          <w:lang w:val="en-US"/>
-        </w:rPr>
-        <w:t xml:space="preserve"> NOT NULL UNIQUE,</w:t>
-      </w:r>
-    </w:p>
-    <w:p>
-      <w:pPr>
-        <w:rPr>
-          <w:lang w:val="en-US"/>
-        </w:rPr>
-      </w:pPr>
-      <w:r>
-        <w:rPr>
-          <w:lang w:val="en-US"/>
-        </w:rPr>
-        <w:t xml:space="preserve">    </w:t>
+          <w:b/>
+          <w:bCs/>
+          <w:sz w:val="32"/>
+          <w:szCs w:val="32"/>
+        </w:rPr>
+        <w:t xml:space="preserve"> MODIFY </w:t>
       </w:r>
       <w:proofErr w:type="spellStart"/>
       <w:r>
         <w:rPr>
-          <w:lang w:val="en-US"/>
-        </w:rPr>
-        <w:t>dataNascimentoUsuario</w:t>
+          <w:b/>
+          <w:bCs/>
+          <w:sz w:val="32"/>
+          <w:szCs w:val="32"/>
+        </w:rPr>
+        <w:t>fimCursoAluno</w:t>
       </w:r>
       <w:proofErr w:type="spellEnd"/>
       <w:r>
         <w:rPr>
-          <w:lang w:val="en-US"/>
-        </w:rPr>
-        <w:t xml:space="preserve"> DATE NOT NULL,</w:t>
-      </w:r>
-    </w:p>
-    <w:p>
-      <w:pPr>
-        <w:rPr>
-          <w:lang w:val="en-US"/>
-        </w:rPr>
-      </w:pPr>
-      <w:r>
-        <w:rPr>
-          <w:lang w:val="en-US"/>
-        </w:rPr>
-        <w:t xml:space="preserve">    </w:t>
-      </w:r>
-      <w:proofErr w:type="spellStart"/>
-      <w:r>
-        <w:rPr>
-          <w:lang w:val="en-US"/>
-        </w:rPr>
-        <w:t>emailUsuario</w:t>
-      </w:r>
-      <w:proofErr w:type="spellEnd"/>
-      <w:r>
-        <w:rPr>
-          <w:lang w:val="en-US"/>
-        </w:rPr>
-        <w:t xml:space="preserve"> </w:t>
-      </w:r>
-      <w:proofErr w:type="gramStart"/>
-      <w:r>
-        <w:rPr>
-          <w:lang w:val="en-US"/>
-        </w:rPr>
-        <w:t>VARCHAR(</w:t>
-      </w:r>
-      <w:proofErr w:type="gramEnd"/>
-      <w:r>
-        <w:rPr>
-          <w:lang w:val="en-US"/>
-        </w:rPr>
-        <w:t>200) NOT NULL UNIQUE,</w:t>
-      </w:r>
-    </w:p>
-    <w:p>
-      <w:pPr>
-        <w:rPr>
-          <w:lang w:val="en-US"/>
-        </w:rPr>
-      </w:pPr>
-      <w:r>
-        <w:rPr>
-          <w:lang w:val="en-US"/>
-        </w:rPr>
-        <w:t xml:space="preserve">    </w:t>
-      </w:r>
-      <w:proofErr w:type="spellStart"/>
-      <w:r>
-        <w:rPr>
-          <w:lang w:val="en-US"/>
-        </w:rPr>
-        <w:t>senhaUsuario</w:t>
-      </w:r>
-      <w:proofErr w:type="spellEnd"/>
-      <w:r>
-        <w:rPr>
-          <w:lang w:val="en-US"/>
-        </w:rPr>
-        <w:t xml:space="preserve"> </w:t>
-      </w:r>
-      <w:proofErr w:type="gramStart"/>
-      <w:r>
-        <w:rPr>
-          <w:lang w:val="en-US"/>
-        </w:rPr>
-        <w:t>VARCHAR(</w:t>
-      </w:r>
-      <w:proofErr w:type="gramEnd"/>
-      <w:r>
-        <w:rPr>
-          <w:lang w:val="en-US"/>
-        </w:rPr>
-        <w:t>255) NOT NULL</w:t>
-      </w:r>
-    </w:p>
-    <w:p>
-      <w:pPr>
-        <w:rPr>
-          <w:lang w:val="en-US"/>
-        </w:rPr>
-      </w:pPr>
-      <w:r>
-        <w:rPr>
-          <w:lang w:val="en-US"/>
-        </w:rPr>
-        <w:t>);</w:t>
-      </w:r>
-    </w:p>
-    <w:p>
-      <w:pPr>
-        <w:rPr>
-          <w:lang w:val="en-US"/>
-        </w:rPr>
-      </w:pPr>
-    </w:p>
-    <w:p>
-      <w:pPr>
-        <w:rPr>
-          <w:lang w:val="en-US"/>
-        </w:rPr>
-      </w:pPr>
-      <w:r>
-        <w:rPr>
-          <w:lang w:val="en-US"/>
-        </w:rPr>
-        <w:t xml:space="preserve">CREATE TABLE </w:t>
-      </w:r>
-      <w:proofErr w:type="spellStart"/>
-      <w:r>
-        <w:rPr>
-          <w:lang w:val="en-US"/>
-        </w:rPr>
-        <w:t>tb_cursos</w:t>
-      </w:r>
-      <w:proofErr w:type="spellEnd"/>
-      <w:r>
-        <w:rPr>
-          <w:lang w:val="en-US"/>
-        </w:rPr>
-        <w:t xml:space="preserve"> (</w:t>
-      </w:r>
-    </w:p>
-    <w:p>
-      <w:pPr>
-        <w:rPr>
-          <w:lang w:val="en-US"/>
-        </w:rPr>
-      </w:pPr>
-      <w:r>
-        <w:rPr>
-          <w:lang w:val="en-US"/>
-        </w:rPr>
-        <w:t xml:space="preserve">    </w:t>
-      </w:r>
-      <w:proofErr w:type="spellStart"/>
-      <w:r>
-        <w:rPr>
-          <w:lang w:val="en-US"/>
-        </w:rPr>
-        <w:t>codigoCurso</w:t>
-      </w:r>
-      <w:proofErr w:type="spellEnd"/>
-      <w:r>
-        <w:rPr>
-          <w:lang w:val="en-US"/>
-        </w:rPr>
-        <w:t xml:space="preserve"> INT PRIMARY KEY AUTO_INCREMENT,</w:t>
-      </w:r>
-    </w:p>
-    <w:p>
-      <w:pPr>
-        <w:rPr>
-          <w:lang w:val="en-US"/>
-        </w:rPr>
-      </w:pPr>
-      <w:r>
-        <w:rPr>
-          <w:lang w:val="en-US"/>
-        </w:rPr>
-        <w:t xml:space="preserve">    </w:t>
-      </w:r>
-      <w:proofErr w:type="spellStart"/>
-      <w:r>
-        <w:rPr>
-          <w:lang w:val="en-US"/>
-        </w:rPr>
-        <w:t>nomeCurso</w:t>
-      </w:r>
-      <w:proofErr w:type="spellEnd"/>
-      <w:r>
-        <w:rPr>
-          <w:lang w:val="en-US"/>
-        </w:rPr>
-        <w:t xml:space="preserve"> </w:t>
-      </w:r>
-      <w:proofErr w:type="gramStart"/>
-      <w:r>
-        <w:rPr>
-          <w:lang w:val="en-US"/>
-        </w:rPr>
-        <w:t>VARCHAR(</w:t>
-      </w:r>
-      <w:proofErr w:type="gramEnd"/>
-      <w:r>
-        <w:rPr>
-          <w:lang w:val="en-US"/>
-        </w:rPr>
-        <w:t>200) NOT NULL,</w:t>
-      </w:r>
-    </w:p>
-    <w:p>
-      <w:pPr>
-        <w:rPr>
-          <w:lang w:val="en-US"/>
-        </w:rPr>
-      </w:pPr>
-      <w:r>
-        <w:rPr>
-          <w:lang w:val="en-US"/>
-        </w:rPr>
-        <w:t xml:space="preserve">    </w:t>
-      </w:r>
-      <w:proofErr w:type="spellStart"/>
-      <w:r>
-        <w:rPr>
-          <w:lang w:val="en-US"/>
-        </w:rPr>
-        <w:t>tipoCurso</w:t>
-      </w:r>
-      <w:proofErr w:type="spellEnd"/>
-      <w:r>
-        <w:rPr>
-          <w:lang w:val="en-US"/>
-        </w:rPr>
-        <w:t xml:space="preserve"> </w:t>
-      </w:r>
-      <w:proofErr w:type="gramStart"/>
-      <w:r>
-        <w:rPr>
-          <w:lang w:val="en-US"/>
-        </w:rPr>
-        <w:t>VARCHAR(</w:t>
-      </w:r>
-      <w:proofErr w:type="gramEnd"/>
-      <w:r>
-        <w:rPr>
-          <w:lang w:val="en-US"/>
-        </w:rPr>
-        <w:t>200) NOT NULL,</w:t>
-      </w:r>
-    </w:p>
-    <w:p>
-      <w:pPr>
-        <w:rPr>
-          <w:lang w:val="en-US"/>
-        </w:rPr>
-      </w:pPr>
-      <w:r>
-        <w:rPr>
-          <w:lang w:val="en-US"/>
-        </w:rPr>
-        <w:t xml:space="preserve">    </w:t>
-      </w:r>
-      <w:proofErr w:type="spellStart"/>
-      <w:r>
-        <w:rPr>
-          <w:lang w:val="en-US"/>
-        </w:rPr>
-        <w:t>codigoUsuario</w:t>
-      </w:r>
-      <w:proofErr w:type="spellEnd"/>
-      <w:r>
-        <w:rPr>
-          <w:lang w:val="en-US"/>
-        </w:rPr>
-        <w:t xml:space="preserve"> INT NOT NULL,</w:t>
-      </w:r>
-    </w:p>
-    <w:p>
-      <w:pPr>
-        <w:rPr>
-          <w:lang w:val="en-US"/>
-        </w:rPr>
-      </w:pPr>
-      <w:r>
-        <w:rPr>
-          <w:lang w:val="en-US"/>
-        </w:rPr>
-        <w:t xml:space="preserve">    FOREIGN KEY (</w:t>
-      </w:r>
-      <w:proofErr w:type="spellStart"/>
-      <w:r>
-        <w:rPr>
-          <w:lang w:val="en-US"/>
-        </w:rPr>
-        <w:t>codigoUsuario</w:t>
-      </w:r>
-      <w:proofErr w:type="spellEnd"/>
-      <w:r>
-        <w:rPr>
-          <w:lang w:val="en-US"/>
-        </w:rPr>
-        <w:t xml:space="preserve">) REFERENCES </w:t>
-      </w:r>
-      <w:proofErr w:type="spellStart"/>
-      <w:r>
-        <w:rPr>
-          <w:lang w:val="en-US"/>
-        </w:rPr>
-        <w:t>tb_usuario</w:t>
-      </w:r>
-      <w:proofErr w:type="spellEnd"/>
-      <w:r>
-        <w:rPr>
-          <w:lang w:val="en-US"/>
-        </w:rPr>
-        <w:t>(</w:t>
-      </w:r>
-      <w:proofErr w:type="spellStart"/>
-      <w:r>
-        <w:rPr>
-          <w:lang w:val="en-US"/>
-        </w:rPr>
-        <w:t>codigoUsuario</w:t>
-      </w:r>
-      <w:proofErr w:type="spellEnd"/>
-      <w:r>
-        <w:rPr>
-          <w:lang w:val="en-US"/>
-        </w:rPr>
-        <w:t>)</w:t>
-      </w:r>
-    </w:p>
-    <w:p>
-      <w:pPr>
-        <w:rPr>
-          <w:lang w:val="en-US"/>
-        </w:rPr>
-      </w:pPr>
-      <w:r>
-        <w:rPr>
-          <w:lang w:val="en-US"/>
-        </w:rPr>
-        <w:t>);</w:t>
-      </w:r>
-    </w:p>
-    <w:p>
-      <w:pPr>
-        <w:rPr>
-          <w:lang w:val="en-US"/>
-        </w:rPr>
-      </w:pPr>
-    </w:p>
-    <w:p>
-      <w:pPr>
-        <w:rPr>
-          <w:lang w:val="en-US"/>
-        </w:rPr>
-      </w:pPr>
-      <w:r>
-        <w:rPr>
-          <w:lang w:val="en-US"/>
-        </w:rPr>
-        <w:t xml:space="preserve">CREATE TABLE </w:t>
-      </w:r>
-      <w:proofErr w:type="spellStart"/>
-      <w:r>
-        <w:rPr>
-          <w:lang w:val="en-US"/>
-        </w:rPr>
-        <w:t>tb_aluno</w:t>
-      </w:r>
-      <w:proofErr w:type="spellEnd"/>
-      <w:r>
-        <w:rPr>
-          <w:lang w:val="en-US"/>
-        </w:rPr>
-        <w:t xml:space="preserve"> (</w:t>
-      </w:r>
-    </w:p>
-    <w:p>
-      <w:pPr>
-        <w:rPr>
-          <w:lang w:val="en-US"/>
-        </w:rPr>
-      </w:pPr>
-      <w:r>
-        <w:rPr>
-          <w:lang w:val="en-US"/>
-        </w:rPr>
-        <w:t xml:space="preserve">    </w:t>
-      </w:r>
-      <w:proofErr w:type="spellStart"/>
-      <w:r>
-        <w:rPr>
-          <w:lang w:val="en-US"/>
-        </w:rPr>
-        <w:t>codigoAluno</w:t>
-      </w:r>
-      <w:proofErr w:type="spellEnd"/>
-      <w:r>
-        <w:rPr>
-          <w:lang w:val="en-US"/>
-        </w:rPr>
-        <w:t xml:space="preserve"> INT PRIMARY KEY AUTO_INCREMENT,</w:t>
-      </w:r>
-    </w:p>
-    <w:p>
-      <w:pPr>
-        <w:rPr>
-          <w:lang w:val="en-US"/>
-        </w:rPr>
-      </w:pPr>
-      <w:r>
-        <w:rPr>
-          <w:lang w:val="en-US"/>
-        </w:rPr>
-        <w:t xml:space="preserve">    </w:t>
-      </w:r>
-      <w:proofErr w:type="spellStart"/>
-      <w:r>
-        <w:rPr>
-          <w:lang w:val="en-US"/>
-        </w:rPr>
-        <w:t>nomeAluno</w:t>
-      </w:r>
-      <w:proofErr w:type="spellEnd"/>
-      <w:r>
-        <w:rPr>
-          <w:lang w:val="en-US"/>
-        </w:rPr>
-        <w:t xml:space="preserve"> </w:t>
-      </w:r>
-      <w:proofErr w:type="gramStart"/>
-      <w:r>
-        <w:rPr>
-          <w:lang w:val="en-US"/>
-        </w:rPr>
-        <w:t>VARCHAR(</w:t>
-      </w:r>
-      <w:proofErr w:type="gramEnd"/>
-      <w:r>
-        <w:rPr>
-          <w:lang w:val="en-US"/>
-        </w:rPr>
-        <w:t>200) NOT NULL,</w:t>
-      </w:r>
-    </w:p>
-    <w:p>
-      <w:pPr>
-        <w:rPr>
-          <w:lang w:val="en-US"/>
-        </w:rPr>
-      </w:pPr>
-      <w:r>
-        <w:rPr>
-          <w:lang w:val="en-US"/>
-        </w:rPr>
-        <w:t xml:space="preserve">    </w:t>
-      </w:r>
-      <w:proofErr w:type="spellStart"/>
-      <w:r>
-        <w:rPr>
-          <w:lang w:val="en-US"/>
-        </w:rPr>
-        <w:t>cursoAluno</w:t>
-      </w:r>
-      <w:proofErr w:type="spellEnd"/>
-      <w:r>
-        <w:rPr>
-          <w:lang w:val="en-US"/>
-        </w:rPr>
-        <w:t xml:space="preserve"> INT NOT NULL, </w:t>
-      </w:r>
-    </w:p>
-    <w:p>
-      <w:pPr>
-        <w:rPr>
-          <w:lang w:val="en-US"/>
-        </w:rPr>
-      </w:pPr>
-      <w:r>
-        <w:rPr>
-          <w:lang w:val="en-US"/>
-        </w:rPr>
-        <w:t xml:space="preserve">    </w:t>
-      </w:r>
-      <w:proofErr w:type="spellStart"/>
-      <w:r>
-        <w:rPr>
-          <w:lang w:val="en-US"/>
-        </w:rPr>
-        <w:t>inicioCursoAluno</w:t>
-      </w:r>
-      <w:proofErr w:type="spellEnd"/>
-      <w:r>
-        <w:rPr>
-          <w:lang w:val="en-US"/>
-        </w:rPr>
-        <w:t xml:space="preserve"> DATE NOT NULL,</w:t>
-      </w:r>
-    </w:p>
-    <w:p>
-      <w:pPr>
-        <w:rPr>
-          <w:lang w:val="en-US"/>
-        </w:rPr>
-      </w:pPr>
-      <w:r>
-        <w:rPr>
-          <w:lang w:val="en-US"/>
-        </w:rPr>
-        <w:t xml:space="preserve">    </w:t>
-      </w:r>
-      <w:proofErr w:type="spellStart"/>
-      <w:r>
-        <w:rPr>
-          <w:lang w:val="en-US"/>
-        </w:rPr>
-        <w:t>fimCursoAluno</w:t>
-      </w:r>
-      <w:proofErr w:type="spellEnd"/>
-      <w:r>
-        <w:rPr>
-          <w:lang w:val="en-US"/>
-        </w:rPr>
-        <w:t xml:space="preserve"> DATE NOT NULL,</w:t>
-      </w:r>
-    </w:p>
-    <w:p>
-      <w:pPr>
-        <w:rPr>
-          <w:lang w:val="en-US"/>
-        </w:rPr>
-      </w:pPr>
-      <w:r>
-        <w:rPr>
-          <w:lang w:val="en-US"/>
-        </w:rPr>
-        <w:t xml:space="preserve">    </w:t>
-      </w:r>
-      <w:proofErr w:type="spellStart"/>
-      <w:r>
-        <w:rPr>
-          <w:lang w:val="en-US"/>
-        </w:rPr>
-        <w:t>emailAluno</w:t>
-      </w:r>
-      <w:proofErr w:type="spellEnd"/>
-      <w:r>
-        <w:rPr>
-          <w:lang w:val="en-US"/>
-        </w:rPr>
-        <w:t xml:space="preserve"> </w:t>
-      </w:r>
-      <w:proofErr w:type="gramStart"/>
-      <w:r>
-        <w:rPr>
-          <w:lang w:val="en-US"/>
-        </w:rPr>
-        <w:t>VARCHAR(</w:t>
-      </w:r>
-      <w:proofErr w:type="gramEnd"/>
-      <w:r>
-        <w:rPr>
-          <w:lang w:val="en-US"/>
-        </w:rPr>
-        <w:t>150) NOT NULL UNIQUE,</w:t>
-      </w:r>
-    </w:p>
-    <w:p>
-      <w:pPr>
-        <w:rPr>
-          <w:lang w:val="en-US"/>
-        </w:rPr>
-      </w:pPr>
-      <w:r>
-        <w:rPr>
-          <w:lang w:val="en-US"/>
-        </w:rPr>
-        <w:t xml:space="preserve">    </w:t>
-      </w:r>
-      <w:proofErr w:type="spellStart"/>
-      <w:r>
-        <w:rPr>
-          <w:lang w:val="en-US"/>
-        </w:rPr>
-        <w:t>cpfAluno</w:t>
-      </w:r>
-      <w:proofErr w:type="spellEnd"/>
-      <w:r>
-        <w:rPr>
-          <w:lang w:val="en-US"/>
-        </w:rPr>
-        <w:t xml:space="preserve"> </w:t>
-      </w:r>
-      <w:proofErr w:type="gramStart"/>
-      <w:r>
-        <w:rPr>
-          <w:lang w:val="en-US"/>
-        </w:rPr>
-        <w:t>CHAR(</w:t>
-      </w:r>
-      <w:proofErr w:type="gramEnd"/>
-      <w:r>
-        <w:rPr>
-          <w:lang w:val="en-US"/>
-        </w:rPr>
-        <w:t>11) NOT NULL UNIQUE,</w:t>
-      </w:r>
-    </w:p>
-    <w:p>
-      <w:pPr>
-        <w:rPr>
-          <w:lang w:val="en-US"/>
-        </w:rPr>
-      </w:pPr>
-      <w:r>
-        <w:rPr>
-          <w:lang w:val="en-US"/>
-        </w:rPr>
-        <w:t xml:space="preserve">    </w:t>
-      </w:r>
-      <w:proofErr w:type="spellStart"/>
-      <w:r>
-        <w:rPr>
-          <w:lang w:val="en-US"/>
-        </w:rPr>
-        <w:t>salaAluno</w:t>
-      </w:r>
-      <w:proofErr w:type="spellEnd"/>
-      <w:r>
-        <w:rPr>
-          <w:lang w:val="en-US"/>
-        </w:rPr>
-        <w:t xml:space="preserve"> </w:t>
-      </w:r>
-      <w:proofErr w:type="gramStart"/>
-      <w:r>
-        <w:rPr>
-          <w:lang w:val="en-US"/>
-        </w:rPr>
-        <w:t>VARCHAR(</w:t>
-      </w:r>
-      <w:proofErr w:type="gramEnd"/>
-      <w:r>
-        <w:rPr>
-          <w:lang w:val="en-US"/>
-        </w:rPr>
-        <w:t>50) NOT NULL,</w:t>
-      </w:r>
-    </w:p>
-    <w:p>
-      <w:pPr>
-        <w:rPr>
-          <w:lang w:val="en-US"/>
-        </w:rPr>
-      </w:pPr>
-      <w:r>
-        <w:rPr>
-          <w:lang w:val="en-US"/>
-        </w:rPr>
-        <w:t xml:space="preserve">    </w:t>
-      </w:r>
-      <w:proofErr w:type="spellStart"/>
-      <w:r>
-        <w:rPr>
-          <w:lang w:val="en-US"/>
-        </w:rPr>
-        <w:t>codigoUsuario</w:t>
-      </w:r>
-      <w:proofErr w:type="spellEnd"/>
-      <w:r>
-        <w:rPr>
-          <w:lang w:val="en-US"/>
-        </w:rPr>
-        <w:t xml:space="preserve"> INT NOT NULL,</w:t>
-      </w:r>
-    </w:p>
-    <w:p>
-      <w:pPr>
-        <w:rPr>
-          <w:lang w:val="en-US"/>
-        </w:rPr>
-      </w:pPr>
-      <w:r>
-        <w:rPr>
-          <w:lang w:val="en-US"/>
-        </w:rPr>
-        <w:t xml:space="preserve">    FOREIGN KEY (</w:t>
-      </w:r>
-      <w:proofErr w:type="spellStart"/>
-      <w:r>
-        <w:rPr>
-          <w:lang w:val="en-US"/>
-        </w:rPr>
-        <w:t>cursoAluno</w:t>
-      </w:r>
-      <w:proofErr w:type="spellEnd"/>
-      <w:r>
-        <w:rPr>
-          <w:lang w:val="en-US"/>
-        </w:rPr>
-        <w:t xml:space="preserve">) REFERENCES </w:t>
-      </w:r>
-      <w:proofErr w:type="spellStart"/>
-      <w:r>
-        <w:rPr>
-          <w:lang w:val="en-US"/>
-        </w:rPr>
-        <w:t>tb_cursos</w:t>
-      </w:r>
-      <w:proofErr w:type="spellEnd"/>
-      <w:r>
-        <w:rPr>
-          <w:lang w:val="en-US"/>
-        </w:rPr>
-        <w:t>(</w:t>
-      </w:r>
-      <w:proofErr w:type="spellStart"/>
-      <w:r>
-        <w:rPr>
-          <w:lang w:val="en-US"/>
-        </w:rPr>
-        <w:t>codigoCurso</w:t>
-      </w:r>
-      <w:proofErr w:type="spellEnd"/>
-      <w:r>
-        <w:rPr>
-          <w:lang w:val="en-US"/>
-        </w:rPr>
-        <w:t>),</w:t>
-      </w:r>
-    </w:p>
-    <w:p>
-      <w:pPr>
-        <w:rPr>
-          <w:lang w:val="en-US"/>
-        </w:rPr>
-      </w:pPr>
-      <w:r>
-        <w:rPr>
-          <w:lang w:val="en-US"/>
-        </w:rPr>
-        <w:t xml:space="preserve">    FOREIGN KEY (</w:t>
-      </w:r>
-      <w:proofErr w:type="spellStart"/>
-      <w:r>
-        <w:rPr>
-          <w:lang w:val="en-US"/>
-        </w:rPr>
-        <w:t>codigoUsuario</w:t>
-      </w:r>
-      <w:proofErr w:type="spellEnd"/>
-      <w:r>
-        <w:rPr>
-          <w:lang w:val="en-US"/>
-        </w:rPr>
-        <w:t xml:space="preserve">) REFERENCES </w:t>
-      </w:r>
-      <w:proofErr w:type="spellStart"/>
-      <w:r>
-        <w:rPr>
-          <w:lang w:val="en-US"/>
-        </w:rPr>
-        <w:t>tb_usuario</w:t>
-      </w:r>
-      <w:proofErr w:type="spellEnd"/>
-      <w:r>
-        <w:rPr>
-          <w:lang w:val="en-US"/>
-        </w:rPr>
-        <w:t>(</w:t>
-      </w:r>
-      <w:proofErr w:type="spellStart"/>
-      <w:r>
-        <w:rPr>
-          <w:lang w:val="en-US"/>
-        </w:rPr>
-        <w:t>codigoUsuario</w:t>
-      </w:r>
-      <w:proofErr w:type="spellEnd"/>
-      <w:r>
-        <w:rPr>
-          <w:lang w:val="en-US"/>
-        </w:rPr>
-        <w:t>)</w:t>
-      </w:r>
-    </w:p>
-    <w:p>
-      <w:pPr>
-        <w:rPr>
-          <w:lang w:val="en-US"/>
-        </w:rPr>
-      </w:pPr>
-      <w:r>
-        <w:rPr>
-          <w:lang w:val="en-US"/>
-        </w:rPr>
-        <w:t>);</w:t>
-      </w:r>
-    </w:p>
-    <w:p>
-      <w:pPr>
-        <w:rPr>
-          <w:lang w:val="en-US"/>
-        </w:rPr>
-      </w:pPr>
-    </w:p>
-    <w:p>
-      <w:pPr>
-        <w:rPr>
-          <w:lang w:val="en-US"/>
-        </w:rPr>
-      </w:pPr>
-      <w:r>
-        <w:rPr>
-          <w:lang w:val="en-US"/>
-        </w:rPr>
-        <w:t xml:space="preserve">CREATE TABLE </w:t>
-      </w:r>
-      <w:proofErr w:type="spellStart"/>
-      <w:r>
-        <w:rPr>
-          <w:lang w:val="en-US"/>
-        </w:rPr>
-        <w:t>tb_professor</w:t>
-      </w:r>
-      <w:proofErr w:type="spellEnd"/>
-      <w:r>
-        <w:rPr>
-          <w:lang w:val="en-US"/>
-        </w:rPr>
-        <w:t xml:space="preserve"> (</w:t>
-      </w:r>
-    </w:p>
-    <w:p>
-      <w:pPr>
-        <w:rPr>
-          <w:lang w:val="en-US"/>
-        </w:rPr>
-      </w:pPr>
-      <w:r>
-        <w:rPr>
-          <w:lang w:val="en-US"/>
-        </w:rPr>
-        <w:t xml:space="preserve">    </w:t>
-      </w:r>
-      <w:proofErr w:type="spellStart"/>
-      <w:r>
-        <w:rPr>
-          <w:lang w:val="en-US"/>
-        </w:rPr>
-        <w:t>codigoProfessor</w:t>
-      </w:r>
-      <w:proofErr w:type="spellEnd"/>
-      <w:r>
-        <w:rPr>
-          <w:lang w:val="en-US"/>
-        </w:rPr>
-        <w:t xml:space="preserve"> INT PRIMARY KEY AUTO_INCREMENT,</w:t>
-      </w:r>
-    </w:p>
-    <w:p>
-      <w:pPr>
-        <w:rPr>
-          <w:lang w:val="en-US"/>
-        </w:rPr>
-      </w:pPr>
-      <w:r>
-        <w:rPr>
-          <w:lang w:val="en-US"/>
-        </w:rPr>
-        <w:t xml:space="preserve">    </w:t>
-      </w:r>
-      <w:proofErr w:type="spellStart"/>
-      <w:r>
-        <w:rPr>
-          <w:lang w:val="en-US"/>
-        </w:rPr>
-        <w:t>nomeProfessor</w:t>
-      </w:r>
-      <w:proofErr w:type="spellEnd"/>
-      <w:r>
-        <w:rPr>
-          <w:lang w:val="en-US"/>
-        </w:rPr>
-        <w:t xml:space="preserve"> </w:t>
-      </w:r>
-      <w:proofErr w:type="gramStart"/>
-      <w:r>
-        <w:rPr>
-          <w:lang w:val="en-US"/>
-        </w:rPr>
-        <w:t>VARCHAR(</w:t>
-      </w:r>
-      <w:proofErr w:type="gramEnd"/>
-      <w:r>
-        <w:rPr>
-          <w:lang w:val="en-US"/>
-        </w:rPr>
-        <w:t>200) NOT NULL,</w:t>
-      </w:r>
-    </w:p>
-    <w:p>
-      <w:pPr>
-        <w:rPr>
-          <w:lang w:val="en-US"/>
-        </w:rPr>
-      </w:pPr>
-      <w:r>
-        <w:rPr>
-          <w:lang w:val="en-US"/>
-        </w:rPr>
-        <w:t xml:space="preserve">    </w:t>
-      </w:r>
-      <w:proofErr w:type="spellStart"/>
-      <w:r>
-        <w:rPr>
-          <w:lang w:val="en-US"/>
-        </w:rPr>
-        <w:t>ensinaCursoProfessor</w:t>
-      </w:r>
-      <w:proofErr w:type="spellEnd"/>
-      <w:r>
-        <w:rPr>
-          <w:lang w:val="en-US"/>
-        </w:rPr>
-        <w:t xml:space="preserve"> INT NOT NULL, </w:t>
-      </w:r>
-    </w:p>
-    <w:p>
-      <w:pPr>
-        <w:rPr>
-          <w:lang w:val="en-US"/>
-        </w:rPr>
-      </w:pPr>
-      <w:r>
-        <w:rPr>
-          <w:lang w:val="en-US"/>
-        </w:rPr>
-        <w:t xml:space="preserve">    </w:t>
-      </w:r>
-      <w:proofErr w:type="spellStart"/>
-      <w:r>
-        <w:rPr>
-          <w:lang w:val="en-US"/>
-        </w:rPr>
-        <w:t>emailProfessor</w:t>
-      </w:r>
-      <w:proofErr w:type="spellEnd"/>
-      <w:r>
-        <w:rPr>
-          <w:lang w:val="en-US"/>
-        </w:rPr>
-        <w:t xml:space="preserve"> </w:t>
-      </w:r>
-      <w:proofErr w:type="gramStart"/>
-      <w:r>
-        <w:rPr>
-          <w:lang w:val="en-US"/>
-        </w:rPr>
-        <w:t>VARCHAR(</w:t>
-      </w:r>
-      <w:proofErr w:type="gramEnd"/>
-      <w:r>
-        <w:rPr>
-          <w:lang w:val="en-US"/>
-        </w:rPr>
-        <w:t>200) NOT NULL UNIQUE,</w:t>
-      </w:r>
-    </w:p>
-    <w:p>
-      <w:pPr>
-        <w:rPr>
-          <w:lang w:val="en-US"/>
-        </w:rPr>
-      </w:pPr>
-      <w:r>
-        <w:rPr>
-          <w:lang w:val="en-US"/>
-        </w:rPr>
-        <w:t xml:space="preserve">    </w:t>
-      </w:r>
-      <w:proofErr w:type="spellStart"/>
-      <w:r>
-        <w:rPr>
-          <w:lang w:val="en-US"/>
-        </w:rPr>
-        <w:t>cpfProfessor</w:t>
-      </w:r>
-      <w:proofErr w:type="spellEnd"/>
-      <w:r>
-        <w:rPr>
-          <w:lang w:val="en-US"/>
-        </w:rPr>
-        <w:t xml:space="preserve"> </w:t>
-      </w:r>
-      <w:proofErr w:type="gramStart"/>
-      <w:r>
-        <w:rPr>
-          <w:lang w:val="en-US"/>
-        </w:rPr>
-        <w:t>CHAR(</w:t>
-      </w:r>
-      <w:proofErr w:type="gramEnd"/>
-      <w:r>
-        <w:rPr>
-          <w:lang w:val="en-US"/>
-        </w:rPr>
-        <w:t>11) NOT NULL UNIQUE,</w:t>
-      </w:r>
-    </w:p>
-    <w:p>
-      <w:r>
-        <w:rPr>
-          <w:lang w:val="en-US"/>
-        </w:rPr>
-        <w:t xml:space="preserve">    </w:t>
-      </w:r>
-      <w:proofErr w:type="spellStart"/>
-      <w:r>
-        <w:t>codigoUsuario</w:t>
-      </w:r>
-      <w:proofErr w:type="spellEnd"/>
-      <w:r>
-        <w:t xml:space="preserve"> INT NOT NULL,</w:t>
-      </w:r>
-    </w:p>
-    <w:p>
-      <w:r>
-        <w:t xml:space="preserve">    FOREIGN KEY (</w:t>
-      </w:r>
-      <w:proofErr w:type="spellStart"/>
-      <w:r>
-        <w:t>ensinaCursoProfessor</w:t>
-      </w:r>
-      <w:proofErr w:type="spellEnd"/>
-      <w:r>
-        <w:t xml:space="preserve">) REFERENCES </w:t>
-      </w:r>
-      <w:proofErr w:type="spellStart"/>
-      <w:r>
-        <w:t>tb_cursos</w:t>
-      </w:r>
-      <w:proofErr w:type="spellEnd"/>
-      <w:r>
-        <w:t>(</w:t>
-      </w:r>
-      <w:proofErr w:type="spellStart"/>
-      <w:r>
-        <w:t>codigoCurso</w:t>
-      </w:r>
-      <w:proofErr w:type="spellEnd"/>
-      <w:r>
-        <w:t>),</w:t>
-      </w:r>
-    </w:p>
-    <w:p>
-      <w:r>
-        <w:t xml:space="preserve">    FOREIGN KEY (</w:t>
-      </w:r>
-      <w:proofErr w:type="spellStart"/>
-      <w:r>
-        <w:t>codigoUsuario</w:t>
-      </w:r>
-      <w:proofErr w:type="spellEnd"/>
-      <w:r>
-        <w:t xml:space="preserve">) REFERENCES </w:t>
-      </w:r>
-      <w:proofErr w:type="spellStart"/>
-      <w:r>
-        <w:t>tb_usuario</w:t>
-      </w:r>
-      <w:proofErr w:type="spellEnd"/>
-      <w:r>
-        <w:t>(</w:t>
-      </w:r>
-      <w:proofErr w:type="spellStart"/>
-      <w:r>
-        <w:t>codigoUsuario</w:t>
-      </w:r>
-      <w:proofErr w:type="spellEnd"/>
-      <w:r>
-        <w:t>)</w:t>
-      </w:r>
-    </w:p>
-    <w:p>
-      <w:pPr>
-        <w:rPr>
-          <w:b/>
-          <w:bCs/>
-          <w:sz w:val="32"/>
-          <w:szCs w:val="32"/>
-        </w:rPr>
-      </w:pPr>
-      <w:r>
-        <w:t>);</w:t>
+          <w:b/>
+          <w:bCs/>
+          <w:sz w:val="32"/>
+          <w:szCs w:val="32"/>
+        </w:rPr>
+        <w:t xml:space="preserve"> VARCHAR(50) NOT NULL;</w:t>
       </w:r>
     </w:p>
     <w:p>
@@ -3867,7 +3629,6 @@
         <w:rPr>
           <w:color w:val="000000" w:themeColor="text1"/>
         </w:rPr>
-        <w:lastRenderedPageBreak/>
         <w:t>4.</w:t>
       </w:r>
       <w:r>
@@ -3984,6 +3745,7 @@
         </w:numPr>
       </w:pPr>
       <w:r>
+        <w:lastRenderedPageBreak/>
         <w:t>Tecnologias utilizadas (linguagens, frameworks, padrões de arquitetura).</w:t>
       </w:r>
     </w:p>

</xml_diff>